<commit_message>
ejercicios2ªeva hasta el 22
</commit_message>
<xml_diff>
--- a/Ejercicios a realizar/ejercicios java 2.docx
+++ b/Ejercicios a realizar/ejercicios java 2.docx
@@ -1,6 +1,6 @@
 
 <file path=word/document.xml><?xml version="1.0" encoding="utf-8"?>
-<w:document xmlns:ve="http://schemas.openxmlformats.org/markup-compatibility/2006" xmlns:o="urn:schemas-microsoft-com:office:office" xmlns:r="http://schemas.openxmlformats.org/officeDocument/2006/relationships" xmlns:m="http://schemas.openxmlformats.org/officeDocument/2006/math" xmlns:v="urn:schemas-microsoft-com:vml" xmlns:wp="http://schemas.openxmlformats.org/drawingml/2006/wordprocessingDrawing" xmlns:w10="urn:schemas-microsoft-com:office:word" xmlns:w="http://schemas.openxmlformats.org/wordprocessingml/2006/main" xmlns:wne="http://schemas.microsoft.com/office/word/2006/wordml">
+<w:document xmlns:wpc="http://schemas.microsoft.com/office/word/2010/wordprocessingCanvas" xmlns:cx="http://schemas.microsoft.com/office/drawing/2014/chartex" xmlns:cx1="http://schemas.microsoft.com/office/drawing/2015/9/8/chartex" xmlns:cx2="http://schemas.microsoft.com/office/drawing/2015/10/21/chartex" xmlns:cx3="http://schemas.microsoft.com/office/drawing/2016/5/9/chartex" xmlns:cx4="http://schemas.microsoft.com/office/drawing/2016/5/10/chartex" xmlns:cx5="http://schemas.microsoft.com/office/drawing/2016/5/11/chartex" xmlns:cx6="http://schemas.microsoft.com/office/drawing/2016/5/12/chartex" xmlns:cx7="http://schemas.microsoft.com/office/drawing/2016/5/13/chartex" xmlns:cx8="http://schemas.microsoft.com/office/drawing/2016/5/14/chartex" xmlns:mc="http://schemas.openxmlformats.org/markup-compatibility/2006" xmlns:aink="http://schemas.microsoft.com/office/drawing/2016/ink" xmlns:am3d="http://schemas.microsoft.com/office/drawing/2017/model3d" xmlns:o="urn:schemas-microsoft-com:office:office" xmlns:r="http://schemas.openxmlformats.org/officeDocument/2006/relationships" xmlns:m="http://schemas.openxmlformats.org/officeDocument/2006/math" xmlns:v="urn:schemas-microsoft-com:vml" xmlns:wp14="http://schemas.microsoft.com/office/word/2010/wordprocessingDrawing" xmlns:wp="http://schemas.openxmlformats.org/drawingml/2006/wordprocessingDrawing" xmlns:w10="urn:schemas-microsoft-com:office:word" xmlns:w="http://schemas.openxmlformats.org/wordprocessingml/2006/main" xmlns:w14="http://schemas.microsoft.com/office/word/2010/wordml" xmlns:w15="http://schemas.microsoft.com/office/word/2012/wordml" xmlns:w16cid="http://schemas.microsoft.com/office/word/2016/wordml/cid" xmlns:w16se="http://schemas.microsoft.com/office/word/2015/wordml/symex" xmlns:wpg="http://schemas.microsoft.com/office/word/2010/wordprocessingGroup" xmlns:wpi="http://schemas.microsoft.com/office/word/2010/wordprocessingInk" xmlns:wne="http://schemas.microsoft.com/office/word/2006/wordml" xmlns:wps="http://schemas.microsoft.com/office/word/2010/wordprocessingShape" mc:Ignorable="w14 w15 w16se w16cid wp14">
   <w:body>
     <w:p>
       <w:pPr>
@@ -49,7 +49,7 @@
                     <a:blip r:embed="rId5" cstate="print">
                       <a:extLst>
                         <a:ext uri="{28A0092B-C50C-407E-A947-70E740481C1C}">
-                          <a14:useLocalDpi xmlns:a14="http://schemas.microsoft.com/office/drawing/2010/main" xmlns:wps="http://schemas.microsoft.com/office/word/2010/wordprocessingShape" xmlns:wpi="http://schemas.microsoft.com/office/word/2010/wordprocessingInk" xmlns:wpg="http://schemas.microsoft.com/office/word/2010/wordprocessingGroup" xmlns:w16se="http://schemas.microsoft.com/office/word/2015/wordml/symex" xmlns:w16cid="http://schemas.microsoft.com/office/word/2016/wordml/cid" xmlns:w15="http://schemas.microsoft.com/office/word/2012/wordml" xmlns:w14="http://schemas.microsoft.com/office/word/2010/wordml" xmlns:w="http://schemas.openxmlformats.org/wordprocessingml/2006/main" xmlns:w10="urn:schemas-microsoft-com:office:word" xmlns:wp14="http://schemas.microsoft.com/office/word/2010/wordprocessingDrawing" xmlns:v="urn:schemas-microsoft-com:vml" xmlns:o="urn:schemas-microsoft-com:office:office" xmlns:am3d="http://schemas.microsoft.com/office/drawing/2017/model3d" xmlns:aink="http://schemas.microsoft.com/office/drawing/2016/ink" xmlns:mc="http://schemas.openxmlformats.org/markup-compatibility/2006" xmlns:cx8="http://schemas.microsoft.com/office/drawing/2016/5/14/chartex" xmlns:cx7="http://schemas.microsoft.com/office/drawing/2016/5/13/chartex" xmlns:cx6="http://schemas.microsoft.com/office/drawing/2016/5/12/chartex" xmlns:cx5="http://schemas.microsoft.com/office/drawing/2016/5/11/chartex" xmlns:cx4="http://schemas.microsoft.com/office/drawing/2016/5/10/chartex" xmlns:cx3="http://schemas.microsoft.com/office/drawing/2016/5/9/chartex" xmlns:cx2="http://schemas.microsoft.com/office/drawing/2015/10/21/chartex" xmlns:cx1="http://schemas.microsoft.com/office/drawing/2015/9/8/chartex" xmlns:cx="http://schemas.microsoft.com/office/drawing/2014/chartex" xmlns:wpc="http://schemas.microsoft.com/office/word/2010/wordprocessingCanvas" xmlns="" val="0"/>
+                          <a14:useLocalDpi xmlns:a14="http://schemas.microsoft.com/office/drawing/2010/main" val="0"/>
                         </a:ext>
                       </a:extLst>
                     </a:blip>
@@ -172,7 +172,7 @@
                     <a:blip r:embed="rId6" cstate="print">
                       <a:extLst>
                         <a:ext uri="{28A0092B-C50C-407E-A947-70E740481C1C}">
-                          <a14:useLocalDpi xmlns:a14="http://schemas.microsoft.com/office/drawing/2010/main" xmlns:wps="http://schemas.microsoft.com/office/word/2010/wordprocessingShape" xmlns:wpi="http://schemas.microsoft.com/office/word/2010/wordprocessingInk" xmlns:wpg="http://schemas.microsoft.com/office/word/2010/wordprocessingGroup" xmlns:w16se="http://schemas.microsoft.com/office/word/2015/wordml/symex" xmlns:w16cid="http://schemas.microsoft.com/office/word/2016/wordml/cid" xmlns:w15="http://schemas.microsoft.com/office/word/2012/wordml" xmlns:w14="http://schemas.microsoft.com/office/word/2010/wordml" xmlns:w="http://schemas.openxmlformats.org/wordprocessingml/2006/main" xmlns:w10="urn:schemas-microsoft-com:office:word" xmlns:wp14="http://schemas.microsoft.com/office/word/2010/wordprocessingDrawing" xmlns:v="urn:schemas-microsoft-com:vml" xmlns:o="urn:schemas-microsoft-com:office:office" xmlns:am3d="http://schemas.microsoft.com/office/drawing/2017/model3d" xmlns:aink="http://schemas.microsoft.com/office/drawing/2016/ink" xmlns:mc="http://schemas.openxmlformats.org/markup-compatibility/2006" xmlns:cx8="http://schemas.microsoft.com/office/drawing/2016/5/14/chartex" xmlns:cx7="http://schemas.microsoft.com/office/drawing/2016/5/13/chartex" xmlns:cx6="http://schemas.microsoft.com/office/drawing/2016/5/12/chartex" xmlns:cx5="http://schemas.microsoft.com/office/drawing/2016/5/11/chartex" xmlns:cx4="http://schemas.microsoft.com/office/drawing/2016/5/10/chartex" xmlns:cx3="http://schemas.microsoft.com/office/drawing/2016/5/9/chartex" xmlns:cx2="http://schemas.microsoft.com/office/drawing/2015/10/21/chartex" xmlns:cx1="http://schemas.microsoft.com/office/drawing/2015/9/8/chartex" xmlns:cx="http://schemas.microsoft.com/office/drawing/2014/chartex" xmlns:wpc="http://schemas.microsoft.com/office/word/2010/wordprocessingCanvas" xmlns="" val="0"/>
+                          <a14:useLocalDpi xmlns:a14="http://schemas.microsoft.com/office/drawing/2010/main" val="0"/>
                         </a:ext>
                       </a:extLst>
                     </a:blip>
@@ -312,7 +312,7 @@
                     <a:blip r:embed="rId7" cstate="print">
                       <a:extLst>
                         <a:ext uri="{28A0092B-C50C-407E-A947-70E740481C1C}">
-                          <a14:useLocalDpi xmlns:a14="http://schemas.microsoft.com/office/drawing/2010/main" xmlns:wps="http://schemas.microsoft.com/office/word/2010/wordprocessingShape" xmlns:wpi="http://schemas.microsoft.com/office/word/2010/wordprocessingInk" xmlns:wpg="http://schemas.microsoft.com/office/word/2010/wordprocessingGroup" xmlns:w16se="http://schemas.microsoft.com/office/word/2015/wordml/symex" xmlns:w16cid="http://schemas.microsoft.com/office/word/2016/wordml/cid" xmlns:w15="http://schemas.microsoft.com/office/word/2012/wordml" xmlns:w14="http://schemas.microsoft.com/office/word/2010/wordml" xmlns:w="http://schemas.openxmlformats.org/wordprocessingml/2006/main" xmlns:w10="urn:schemas-microsoft-com:office:word" xmlns:wp14="http://schemas.microsoft.com/office/word/2010/wordprocessingDrawing" xmlns:v="urn:schemas-microsoft-com:vml" xmlns:o="urn:schemas-microsoft-com:office:office" xmlns:am3d="http://schemas.microsoft.com/office/drawing/2017/model3d" xmlns:aink="http://schemas.microsoft.com/office/drawing/2016/ink" xmlns:mc="http://schemas.openxmlformats.org/markup-compatibility/2006" xmlns:cx8="http://schemas.microsoft.com/office/drawing/2016/5/14/chartex" xmlns:cx7="http://schemas.microsoft.com/office/drawing/2016/5/13/chartex" xmlns:cx6="http://schemas.microsoft.com/office/drawing/2016/5/12/chartex" xmlns:cx5="http://schemas.microsoft.com/office/drawing/2016/5/11/chartex" xmlns:cx4="http://schemas.microsoft.com/office/drawing/2016/5/10/chartex" xmlns:cx3="http://schemas.microsoft.com/office/drawing/2016/5/9/chartex" xmlns:cx2="http://schemas.microsoft.com/office/drawing/2015/10/21/chartex" xmlns:cx1="http://schemas.microsoft.com/office/drawing/2015/9/8/chartex" xmlns:cx="http://schemas.microsoft.com/office/drawing/2014/chartex" xmlns:wpc="http://schemas.microsoft.com/office/word/2010/wordprocessingCanvas" xmlns="" val="0"/>
+                          <a14:useLocalDpi xmlns:a14="http://schemas.microsoft.com/office/drawing/2010/main" val="0"/>
                         </a:ext>
                       </a:extLst>
                     </a:blip>
@@ -405,6 +405,88 @@
         <w:ind w:firstLine="0"/>
         <w:rPr>
           <w:noProof/>
+        </w:rPr>
+      </w:pPr>
+      <w:r>
+        <w:rPr>
+          <w:noProof/>
+        </w:rPr>
+        <w:t>Ejercicio 16</w:t>
+      </w:r>
+    </w:p>
+    <w:p>
+      <w:pPr>
+        <w:ind w:firstLine="0"/>
+        <w:rPr>
+          <w:noProof/>
+        </w:rPr>
+      </w:pPr>
+      <w:r>
+        <w:rPr>
+          <w:noProof/>
+        </w:rPr>
+        <w:t>Modificando el ejercicio 12</w:t>
+      </w:r>
+    </w:p>
+    <w:p>
+      <w:pPr>
+        <w:ind w:firstLine="0"/>
+        <w:rPr>
+          <w:noProof/>
+        </w:rPr>
+      </w:pPr>
+      <w:r>
+        <w:rPr>
+          <w:noProof/>
+        </w:rPr>
+        <w:t>Introducir por programa en u</w:t>
+      </w:r>
+      <w:r>
+        <w:rPr>
+          <w:noProof/>
+        </w:rPr>
+        <w:t>n array, 5 usuarios con sus contraseñas.</w:t>
+      </w:r>
+    </w:p>
+    <w:p>
+      <w:pPr>
+        <w:ind w:firstLine="0"/>
+        <w:rPr>
+          <w:noProof/>
+        </w:rPr>
+      </w:pPr>
+      <w:r>
+        <w:rPr>
+          <w:noProof/>
+        </w:rPr>
+        <w:t>Validar el usuario introducido, con los contenidos en el array</w:t>
+      </w:r>
+    </w:p>
+    <w:p>
+      <w:pPr>
+        <w:ind w:firstLine="0"/>
+        <w:rPr>
+          <w:noProof/>
+        </w:rPr>
+      </w:pPr>
+      <w:r>
+        <w:rPr>
+          <w:noProof/>
+        </w:rPr>
+        <w:t>Agregar 3 botones nuevos. “Añadir usuario” que no deberá existir previamente, y “borrar usuario” , que una vez se verifique su existencia, se pedira confirmación antes de borrarlo. Tercer boton, “Listado usuarios”, nos presentará en un cuadro los usuarios ordenados alfabeticamente.</w:t>
+      </w:r>
+      <w:r>
+        <w:rPr>
+          <w:noProof/>
+        </w:rPr>
+        <w:t xml:space="preserve"> Se presentaran, los mensajes correspondientes con “alert”. </w:t>
+      </w:r>
+    </w:p>
+    <w:p>
+      <w:pPr>
+        <w:ind w:firstLine="0"/>
+        <w:rPr>
+          <w:noProof/>
           <w:lang w:val="en-US"/>
         </w:rPr>
       </w:pPr>
@@ -413,120 +495,648 @@
           <w:noProof/>
           <w:lang w:val="en-US"/>
         </w:rPr>
-        <w:t>Ejercicio 16</w:t>
-      </w:r>
-    </w:p>
-    <w:p>
-      <w:pPr>
-        <w:ind w:firstLine="0"/>
+        <w:lastRenderedPageBreak/>
+        <w:t>Ejercicio 1</w:t>
+      </w:r>
+      <w:r>
         <w:rPr>
           <w:noProof/>
           <w:lang w:val="en-US"/>
         </w:rPr>
-      </w:pPr>
-      <w:r>
-        <w:rPr>
-          <w:noProof/>
-          <w:lang w:val="en-US"/>
-        </w:rPr>
-        <w:t>Modificando el ejercicio 12</w:t>
-      </w:r>
-    </w:p>
-    <w:p>
-      <w:pPr>
-        <w:ind w:firstLine="0"/>
-        <w:rPr>
-          <w:noProof/>
-        </w:rPr>
-      </w:pPr>
-      <w:r>
-        <w:rPr>
-          <w:noProof/>
-        </w:rPr>
-        <w:t>Introducir por programa en u</w:t>
-      </w:r>
-      <w:r>
-        <w:rPr>
-          <w:noProof/>
-        </w:rPr>
-        <w:t>n array, 5 usuarios con sus contraseñas.</w:t>
-      </w:r>
-    </w:p>
-    <w:p>
-      <w:pPr>
-        <w:ind w:firstLine="0"/>
-        <w:rPr>
-          <w:noProof/>
-        </w:rPr>
-      </w:pPr>
-      <w:r>
-        <w:rPr>
-          <w:noProof/>
-        </w:rPr>
-        <w:t>Validar el usuario introducido, con los contenidos en el array</w:t>
-      </w:r>
-    </w:p>
-    <w:p>
-      <w:pPr>
-        <w:ind w:firstLine="0"/>
-        <w:rPr>
-          <w:noProof/>
-        </w:rPr>
-      </w:pPr>
-      <w:r>
-        <w:rPr>
-          <w:noProof/>
-        </w:rPr>
-        <w:t>Agregar 3 botones nuevos. “Añadir usuario” que no deberá existir previamente, y “borrar usuario” , que una vez se verifique su existencia, se pedira confirmación antes de borrarlo. Tercer boton, “Listado usuarios”, nos presentará en un cuadro los usuarios ordenados alfabeticamente.</w:t>
-      </w:r>
-      <w:r>
-        <w:rPr>
-          <w:noProof/>
-        </w:rPr>
-        <w:t xml:space="preserve"> Se presentaran, los mensajes correspondientes con “alert”. </w:t>
-      </w:r>
-    </w:p>
-    <w:p>
-      <w:pPr>
-        <w:ind w:firstLine="0"/>
+        <w:t>7</w:t>
+      </w:r>
+    </w:p>
+    <w:p>
+      <w:pPr>
+        <w:ind w:firstLine="0"/>
+        <w:rPr>
+          <w:noProof/>
+        </w:rPr>
+      </w:pPr>
+      <w:r>
+        <w:rPr>
+          <w:noProof/>
+        </w:rPr>
+        <w:t>Array bidimensional con nombres de personas, edad y nº de teléfono.</w:t>
+      </w:r>
+    </w:p>
+    <w:p>
+      <w:pPr>
+        <w:ind w:firstLine="0"/>
+        <w:rPr>
+          <w:noProof/>
+        </w:rPr>
+      </w:pPr>
+      <w:r>
+        <w:rPr>
+          <w:noProof/>
+        </w:rPr>
+        <w:t>Mostrar en una tabla el contenido del array.</w:t>
+      </w:r>
+    </w:p>
+    <w:p>
+      <w:pPr>
+        <w:ind w:firstLine="0"/>
+        <w:rPr>
+          <w:noProof/>
+        </w:rPr>
+      </w:pPr>
+    </w:p>
+    <w:p>
+      <w:pPr>
+        <w:ind w:firstLine="0"/>
+        <w:rPr>
+          <w:noProof/>
+        </w:rPr>
+      </w:pPr>
+      <w:r>
+        <w:rPr>
+          <w:noProof/>
+        </w:rPr>
+        <w:t>Ejercicio 1</w:t>
+      </w:r>
+      <w:r>
+        <w:rPr>
+          <w:noProof/>
+        </w:rPr>
+        <w:t>8</w:t>
+      </w:r>
+    </w:p>
+    <w:p>
+      <w:pPr>
+        <w:ind w:firstLine="0"/>
+        <w:rPr>
+          <w:noProof/>
+        </w:rPr>
+      </w:pPr>
+      <w:r>
+        <w:rPr>
+          <w:noProof/>
+        </w:rPr>
+        <w:t>Crear un array vacío, luego generar 6 números al azar diferentes entre 1 y 49 y guardarlos en un array.</w:t>
+      </w:r>
+    </w:p>
+    <w:p>
+      <w:pPr>
+        <w:ind w:firstLine="0"/>
+        <w:rPr>
+          <w:noProof/>
+        </w:rPr>
+      </w:pPr>
+      <w:r>
+        <w:rPr>
+          <w:noProof/>
+        </w:rPr>
+        <w:t>Escribir el contenido del array resultante ordenando los números de menor a mayor.</w:t>
+      </w:r>
+    </w:p>
+    <w:p>
+      <w:pPr>
+        <w:ind w:firstLine="0"/>
+        <w:rPr>
+          <w:noProof/>
+        </w:rPr>
+      </w:pPr>
+    </w:p>
+    <w:p>
+      <w:pPr>
+        <w:ind w:firstLine="0"/>
+        <w:rPr>
+          <w:noProof/>
+        </w:rPr>
+      </w:pPr>
+      <w:r>
+        <w:rPr>
+          <w:noProof/>
+        </w:rPr>
+        <w:t>Ejercicio 1</w:t>
+      </w:r>
+      <w:r>
+        <w:rPr>
+          <w:noProof/>
+        </w:rPr>
+        <w:t>9</w:t>
+      </w:r>
+    </w:p>
+    <w:p>
+      <w:pPr>
+        <w:ind w:firstLine="0"/>
+        <w:rPr>
+          <w:noProof/>
+        </w:rPr>
+      </w:pPr>
+      <w:r>
+        <w:rPr>
+          <w:noProof/>
+        </w:rPr>
+        <w:t>A partir del siguiente array: var valores = [true, 5, false, "hola", "adios", 2, ………..]</w:t>
+      </w:r>
+    </w:p>
+    <w:p>
+      <w:pPr>
+        <w:ind w:firstLine="0"/>
+        <w:rPr>
+          <w:noProof/>
+        </w:rPr>
+      </w:pPr>
+      <w:r>
+        <w:rPr>
+          <w:noProof/>
+        </w:rPr>
+        <w:tab/>
+        <w:t>Escribir el nº de elementos booleanos.</w:t>
+      </w:r>
+    </w:p>
+    <w:p>
+      <w:pPr>
+        <w:ind w:firstLine="0"/>
+        <w:rPr>
+          <w:noProof/>
+        </w:rPr>
+      </w:pPr>
+      <w:r>
+        <w:rPr>
+          <w:noProof/>
+        </w:rPr>
+        <w:tab/>
+        <w:t>Escribir el nº de elementos numéricos y su suma.</w:t>
+      </w:r>
+    </w:p>
+    <w:p>
+      <w:pPr>
+        <w:ind w:firstLine="0"/>
+        <w:rPr>
+          <w:noProof/>
+        </w:rPr>
+      </w:pPr>
+      <w:r>
+        <w:rPr>
+          <w:noProof/>
+        </w:rPr>
+        <w:tab/>
+        <w:t>Escribir el nº de elementos strings y cuántos empiezan por vocal.</w:t>
+      </w:r>
+    </w:p>
+    <w:p>
+      <w:pPr>
+        <w:ind w:firstLine="0"/>
+        <w:rPr>
+          <w:noProof/>
+        </w:rPr>
+      </w:pPr>
+    </w:p>
+    <w:p>
+      <w:pPr>
+        <w:ind w:firstLine="0"/>
+        <w:rPr>
+          <w:noProof/>
+        </w:rPr>
+      </w:pPr>
+      <w:r>
+        <w:rPr>
+          <w:noProof/>
+        </w:rPr>
+        <w:t xml:space="preserve">Ejercicio </w:t>
+      </w:r>
+      <w:r>
+        <w:rPr>
+          <w:noProof/>
+        </w:rPr>
+        <w:t>20</w:t>
+      </w:r>
+    </w:p>
+    <w:p>
+      <w:pPr>
+        <w:ind w:firstLine="0"/>
+        <w:rPr>
+          <w:noProof/>
+        </w:rPr>
+      </w:pPr>
+      <w:r>
+        <w:rPr>
+          <w:noProof/>
+        </w:rPr>
+        <w:t>Array bidimensional con nombres de alumnos y 3 notas.</w:t>
+      </w:r>
+    </w:p>
+    <w:p>
+      <w:pPr>
+        <w:ind w:firstLine="0"/>
+        <w:rPr>
+          <w:noProof/>
+        </w:rPr>
+      </w:pPr>
+      <w:r>
+        <w:rPr>
+          <w:noProof/>
+        </w:rPr>
+        <w:t>Mostrar el contenido del array.</w:t>
+      </w:r>
+    </w:p>
+    <w:p>
+      <w:pPr>
+        <w:ind w:firstLine="0"/>
+        <w:rPr>
+          <w:noProof/>
+        </w:rPr>
+      </w:pPr>
+      <w:r>
+        <w:rPr>
+          <w:noProof/>
+        </w:rPr>
+        <w:t xml:space="preserve">Pedir el nombre de un alumno y escribir sus notas, la media </w:t>
+      </w:r>
+      <w:proofErr w:type="gramStart"/>
+      <w:r>
+        <w:rPr>
+          <w:noProof/>
+        </w:rPr>
+        <w:t>obtenida  y</w:t>
+      </w:r>
+      <w:proofErr w:type="gramEnd"/>
+      <w:r>
+        <w:rPr>
+          <w:noProof/>
+        </w:rPr>
+        <w:t xml:space="preserve"> “Aprobado” o “Suspenso”. Será “Suspenso” si suspende alguna asignatura.</w:t>
+      </w:r>
+    </w:p>
+    <w:p>
+      <w:pPr>
+        <w:ind w:firstLine="0"/>
+        <w:rPr>
+          <w:noProof/>
+        </w:rPr>
+      </w:pPr>
+      <w:r>
+        <w:rPr>
+          <w:noProof/>
+        </w:rPr>
+        <w:t>Viernes 13---------------------------------------------------------------------------</w:t>
+      </w:r>
+    </w:p>
+    <w:p>
+      <w:pPr>
+        <w:ind w:firstLine="0"/>
+        <w:rPr>
+          <w:noProof/>
+        </w:rPr>
+      </w:pPr>
+    </w:p>
+    <w:p>
+      <w:pPr>
+        <w:ind w:firstLine="0"/>
+        <w:rPr>
+          <w:noProof/>
+        </w:rPr>
+      </w:pPr>
+      <w:r>
+        <w:rPr>
+          <w:noProof/>
+        </w:rPr>
+        <w:t>…</w:t>
+      </w:r>
+    </w:p>
+    <w:p>
+      <w:pPr>
+        <w:ind w:firstLine="0"/>
+        <w:rPr>
+          <w:noProof/>
+        </w:rPr>
+      </w:pPr>
+    </w:p>
+    <w:p>
+      <w:pPr>
+        <w:ind w:firstLine="0"/>
+        <w:rPr>
+          <w:noProof/>
+        </w:rPr>
+      </w:pPr>
+      <w:r>
+        <w:rPr>
+          <w:noProof/>
+        </w:rPr>
+        <w:t xml:space="preserve">Ejercicio </w:t>
+      </w:r>
+      <w:r>
+        <w:rPr>
+          <w:noProof/>
+        </w:rPr>
+        <w:t>xx</w:t>
+      </w:r>
+    </w:p>
+    <w:p>
+      <w:pPr>
+        <w:ind w:firstLine="0"/>
+        <w:rPr>
+          <w:noProof/>
+        </w:rPr>
+      </w:pPr>
+      <w:r>
+        <w:rPr>
+          <w:noProof/>
+        </w:rPr>
+        <w:t xml:space="preserve">Se pedirán </w:t>
+      </w:r>
+      <w:r>
+        <w:rPr>
+          <w:noProof/>
+        </w:rPr>
+        <w:t xml:space="preserve">valores </w:t>
+      </w:r>
+      <w:r>
+        <w:rPr>
+          <w:noProof/>
+        </w:rPr>
+        <w:t>hasta introducir “0</w:t>
+      </w:r>
+      <w:r>
+        <w:rPr>
+          <w:noProof/>
+        </w:rPr>
+        <w:t>0</w:t>
+      </w:r>
+      <w:r>
+        <w:rPr>
+          <w:noProof/>
+        </w:rPr>
+        <w:t>”.</w:t>
+      </w:r>
+      <w:r>
+        <w:rPr>
+          <w:noProof/>
+        </w:rPr>
+        <w:t xml:space="preserve"> </w:t>
+      </w:r>
+      <w:r>
+        <w:rPr>
+          <w:noProof/>
+        </w:rPr>
+        <w:t>Puede haber cantidades de “0”.</w:t>
+      </w:r>
+    </w:p>
+    <w:p>
+      <w:pPr>
+        <w:ind w:firstLine="0"/>
+        <w:rPr>
+          <w:noProof/>
+        </w:rPr>
+      </w:pPr>
+      <w:r>
+        <w:rPr>
+          <w:noProof/>
+        </w:rPr>
+        <w:t xml:space="preserve">Por cada mes se pedirá cantidad gastada. Acumular. </w:t>
+      </w:r>
+    </w:p>
+    <w:p>
+      <w:pPr>
+        <w:ind w:firstLine="0"/>
+        <w:rPr>
+          <w:noProof/>
+        </w:rPr>
+      </w:pPr>
+      <w:r>
+        <w:rPr>
+          <w:noProof/>
+        </w:rPr>
+        <w:t>Se pide mes (radiobutton) y cantidad. Una vez introducida la cantidad, se resetea</w:t>
+      </w:r>
+      <w:r>
+        <w:rPr>
+          <w:noProof/>
+        </w:rPr>
+        <w:t>n</w:t>
+      </w:r>
+      <w:r>
+        <w:rPr>
+          <w:noProof/>
+        </w:rPr>
+        <w:t xml:space="preserve"> los radiobutton.</w:t>
+      </w:r>
+    </w:p>
+    <w:p>
+      <w:pPr>
+        <w:ind w:firstLine="0"/>
+        <w:rPr>
+          <w:noProof/>
+        </w:rPr>
+      </w:pPr>
+      <w:r>
+        <w:rPr>
+          <w:noProof/>
+        </w:rPr>
+        <w:t>No puede pedirse una cantidad, si no hay radio</w:t>
+      </w:r>
+      <w:r>
+        <w:rPr>
+          <w:noProof/>
+        </w:rPr>
+        <w:t>b</w:t>
+      </w:r>
+      <w:r>
+        <w:rPr>
+          <w:noProof/>
+        </w:rPr>
+        <w:t xml:space="preserve">utton activo </w:t>
+      </w:r>
+    </w:p>
+    <w:p>
+      <w:pPr>
+        <w:ind w:firstLine="0"/>
+        <w:rPr>
+          <w:noProof/>
+        </w:rPr>
+      </w:pPr>
+      <w:r>
+        <w:rPr>
+          <w:noProof/>
+        </w:rPr>
+        <w:t>Habrá botón para activar la peticion de datos. Con el doble 0, se presenta el resultado</w:t>
+      </w:r>
+    </w:p>
+    <w:p>
+      <w:pPr>
+        <w:ind w:firstLine="0"/>
+        <w:rPr>
+          <w:noProof/>
+        </w:rPr>
+      </w:pPr>
+    </w:p>
+    <w:p>
+      <w:pPr>
+        <w:ind w:firstLine="0"/>
+        <w:jc w:val="center"/>
+        <w:rPr>
+          <w:noProof/>
+        </w:rPr>
+      </w:pPr>
+      <w:r>
+        <w:rPr>
+          <w:noProof/>
+        </w:rPr>
+        <w:t>MES   TOTAL ACUMULADO</w:t>
+      </w:r>
+    </w:p>
+    <w:p>
+      <w:pPr>
+        <w:ind w:firstLine="0"/>
+        <w:jc w:val="center"/>
+        <w:rPr>
+          <w:noProof/>
+        </w:rPr>
+      </w:pPr>
+      <w:r>
+        <w:rPr>
+          <w:noProof/>
+        </w:rPr>
+        <w:t>========================</w:t>
+      </w:r>
+    </w:p>
+    <w:p>
+      <w:pPr>
+        <w:ind w:firstLine="0"/>
+        <w:jc w:val="center"/>
+        <w:rPr>
+          <w:noProof/>
+        </w:rPr>
+      </w:pPr>
+      <w:r>
+        <w:rPr>
+          <w:noProof/>
+        </w:rPr>
+        <w:t>Enero</w:t>
+      </w:r>
+      <w:r>
+        <w:rPr>
+          <w:noProof/>
+        </w:rPr>
+        <w:tab/>
+        <w:t>xxxxxxxxx</w:t>
+      </w:r>
+    </w:p>
+    <w:p>
+      <w:pPr>
+        <w:ind w:firstLine="0"/>
+        <w:jc w:val="center"/>
         <w:rPr>
           <w:noProof/>
         </w:rPr>
       </w:pPr>
       <w:bookmarkStart w:id="0" w:name="_GoBack"/>
       <w:bookmarkEnd w:id="0"/>
-    </w:p>
-    <w:p>
-      <w:pPr>
-        <w:ind w:firstLine="0"/>
-        <w:rPr>
-          <w:noProof/>
-        </w:rPr>
-      </w:pPr>
-    </w:p>
-    <w:p>
-      <w:pPr>
-        <w:ind w:firstLine="0"/>
-        <w:rPr>
-          <w:noProof/>
-        </w:rPr>
-      </w:pPr>
-    </w:p>
-    <w:p>
-      <w:pPr>
-        <w:ind w:firstLine="0"/>
-        <w:rPr>
-          <w:noProof/>
-        </w:rPr>
-      </w:pPr>
-    </w:p>
-    <w:p>
-      <w:pPr>
-        <w:ind w:firstLine="0"/>
-        <w:rPr>
-          <w:noProof/>
-        </w:rPr>
-      </w:pPr>
+      <w:r>
+        <w:rPr>
+          <w:noProof/>
+        </w:rPr>
+        <w:t>Febrero</w:t>
+      </w:r>
+      <w:r>
+        <w:rPr>
+          <w:noProof/>
+        </w:rPr>
+        <w:tab/>
+        <w:t>xxxxxxxxx</w:t>
+      </w:r>
+    </w:p>
+    <w:p>
+      <w:pPr>
+        <w:ind w:firstLine="0"/>
+        <w:jc w:val="center"/>
+        <w:rPr>
+          <w:noProof/>
+        </w:rPr>
+      </w:pPr>
+      <w:r>
+        <w:rPr>
+          <w:noProof/>
+        </w:rPr>
+        <w:t>…</w:t>
+      </w:r>
+    </w:p>
+    <w:p>
+      <w:pPr>
+        <w:ind w:firstLine="0"/>
+        <w:jc w:val="center"/>
+        <w:rPr>
+          <w:noProof/>
+        </w:rPr>
+      </w:pPr>
+      <w:r>
+        <w:rPr>
+          <w:noProof/>
+        </w:rPr>
+        <w:t>Diciembre</w:t>
+      </w:r>
+      <w:r>
+        <w:rPr>
+          <w:noProof/>
+        </w:rPr>
+        <w:tab/>
+        <w:t>xxxxxxxxx</w:t>
+      </w:r>
+    </w:p>
+    <w:p>
+      <w:pPr>
+        <w:ind w:firstLine="0"/>
+        <w:jc w:val="center"/>
+        <w:rPr>
+          <w:noProof/>
+        </w:rPr>
+      </w:pPr>
+      <w:r>
+        <w:rPr>
+          <w:noProof/>
+        </w:rPr>
+        <w:t>========================</w:t>
+      </w:r>
+    </w:p>
+    <w:p>
+      <w:pPr>
+        <w:ind w:firstLine="0"/>
+        <w:jc w:val="center"/>
+        <w:rPr>
+          <w:noProof/>
+        </w:rPr>
+      </w:pPr>
+      <w:r>
+        <w:rPr>
+          <w:noProof/>
+        </w:rPr>
+        <w:t>TOTAL:_______________</w:t>
+      </w:r>
+    </w:p>
+    <w:p>
+      <w:pPr>
+        <w:ind w:firstLine="0"/>
+        <w:rPr>
+          <w:noProof/>
+        </w:rPr>
+      </w:pPr>
+      <w:r>
+        <w:rPr>
+          <w:noProof/>
+        </w:rPr>
+        <w:t>Jueves</w:t>
+      </w:r>
+      <w:r>
+        <w:rPr>
+          <w:noProof/>
+        </w:rPr>
+        <w:t xml:space="preserve"> 1</w:t>
+      </w:r>
+      <w:r>
+        <w:rPr>
+          <w:noProof/>
+        </w:rPr>
+        <w:t>9</w:t>
+      </w:r>
+      <w:r>
+        <w:rPr>
+          <w:noProof/>
+        </w:rPr>
+        <w:t>---------------------------------------------------------------------------</w:t>
+      </w:r>
     </w:p>
     <w:p>
       <w:pPr>
@@ -664,8 +1274,148 @@
 </file>
 
 <file path=word/numbering.xml><?xml version="1.0" encoding="utf-8"?>
-<w:numbering xmlns:ve="http://schemas.openxmlformats.org/markup-compatibility/2006" xmlns:o="urn:schemas-microsoft-com:office:office" xmlns:r="http://schemas.openxmlformats.org/officeDocument/2006/relationships" xmlns:m="http://schemas.openxmlformats.org/officeDocument/2006/math" xmlns:v="urn:schemas-microsoft-com:vml" xmlns:wp="http://schemas.openxmlformats.org/drawingml/2006/wordprocessingDrawing" xmlns:w10="urn:schemas-microsoft-com:office:word" xmlns:w="http://schemas.openxmlformats.org/wordprocessingml/2006/main" xmlns:wne="http://schemas.microsoft.com/office/word/2006/wordml">
-  <w:abstractNum w:abstractNumId="0">
+<w:numbering xmlns:wpc="http://schemas.microsoft.com/office/word/2010/wordprocessingCanvas" xmlns:cx="http://schemas.microsoft.com/office/drawing/2014/chartex" xmlns:cx1="http://schemas.microsoft.com/office/drawing/2015/9/8/chartex" xmlns:cx2="http://schemas.microsoft.com/office/drawing/2015/10/21/chartex" xmlns:cx3="http://schemas.microsoft.com/office/drawing/2016/5/9/chartex" xmlns:cx4="http://schemas.microsoft.com/office/drawing/2016/5/10/chartex" xmlns:cx5="http://schemas.microsoft.com/office/drawing/2016/5/11/chartex" xmlns:cx6="http://schemas.microsoft.com/office/drawing/2016/5/12/chartex" xmlns:cx7="http://schemas.microsoft.com/office/drawing/2016/5/13/chartex" xmlns:cx8="http://schemas.microsoft.com/office/drawing/2016/5/14/chartex" xmlns:mc="http://schemas.openxmlformats.org/markup-compatibility/2006" xmlns:aink="http://schemas.microsoft.com/office/drawing/2016/ink" xmlns:am3d="http://schemas.microsoft.com/office/drawing/2017/model3d" xmlns:o="urn:schemas-microsoft-com:office:office" xmlns:r="http://schemas.openxmlformats.org/officeDocument/2006/relationships" xmlns:m="http://schemas.openxmlformats.org/officeDocument/2006/math" xmlns:v="urn:schemas-microsoft-com:vml" xmlns:wp14="http://schemas.microsoft.com/office/word/2010/wordprocessingDrawing" xmlns:wp="http://schemas.openxmlformats.org/drawingml/2006/wordprocessingDrawing" xmlns:w10="urn:schemas-microsoft-com:office:word" xmlns:w="http://schemas.openxmlformats.org/wordprocessingml/2006/main" xmlns:w14="http://schemas.microsoft.com/office/word/2010/wordml" xmlns:w15="http://schemas.microsoft.com/office/word/2012/wordml" xmlns:w16cid="http://schemas.microsoft.com/office/word/2016/wordml/cid" xmlns:w16se="http://schemas.microsoft.com/office/word/2015/wordml/symex" xmlns:wpg="http://schemas.microsoft.com/office/word/2010/wordprocessingGroup" xmlns:wpi="http://schemas.microsoft.com/office/word/2010/wordprocessingInk" xmlns:wne="http://schemas.microsoft.com/office/word/2006/wordml" xmlns:wps="http://schemas.microsoft.com/office/word/2010/wordprocessingShape" mc:Ignorable="w14 w15 w16se w16cid wp14">
+  <w:abstractNum w:abstractNumId="0" w15:restartNumberingAfterBreak="0">
+    <w:nsid w:val="00000003"/>
+    <w:multiLevelType w:val="multilevel"/>
+    <w:tmpl w:val="899CC34A"/>
+    <w:lvl w:ilvl="0">
+      <w:start w:val="1"/>
+      <w:numFmt w:val="bullet"/>
+      <w:lvlText w:val="o"/>
+      <w:lvlJc w:val="left"/>
+      <w:pPr>
+        <w:tabs>
+          <w:tab w:val="num" w:pos="720"/>
+        </w:tabs>
+        <w:ind w:left="720" w:hanging="360"/>
+      </w:pPr>
+      <w:rPr>
+        <w:rFonts w:ascii="Courier New" w:hAnsi="Courier New" w:cs="Courier New" w:hint="default"/>
+      </w:rPr>
+    </w:lvl>
+    <w:lvl w:ilvl="1">
+      <w:start w:val="1"/>
+      <w:numFmt w:val="bullet"/>
+      <w:lvlText w:val=""/>
+      <w:lvlJc w:val="left"/>
+      <w:pPr>
+        <w:tabs>
+          <w:tab w:val="num" w:pos="1440"/>
+        </w:tabs>
+        <w:ind w:left="1440" w:hanging="360"/>
+      </w:pPr>
+      <w:rPr>
+        <w:rFonts w:ascii="Wingdings" w:hAnsi="Wingdings" w:hint="default"/>
+      </w:rPr>
+    </w:lvl>
+    <w:lvl w:ilvl="2">
+      <w:start w:val="1"/>
+      <w:numFmt w:val="bullet"/>
+      <w:lvlText w:val=""/>
+      <w:lvlJc w:val="left"/>
+      <w:pPr>
+        <w:tabs>
+          <w:tab w:val="num" w:pos="2160"/>
+        </w:tabs>
+        <w:ind w:left="2160" w:hanging="360"/>
+      </w:pPr>
+      <w:rPr>
+        <w:rFonts w:ascii="Wingdings" w:hAnsi="Wingdings" w:cs="Wingdings"/>
+      </w:rPr>
+    </w:lvl>
+    <w:lvl w:ilvl="3">
+      <w:start w:val="1"/>
+      <w:numFmt w:val="bullet"/>
+      <w:lvlText w:val=""/>
+      <w:lvlJc w:val="left"/>
+      <w:pPr>
+        <w:tabs>
+          <w:tab w:val="num" w:pos="2880"/>
+        </w:tabs>
+        <w:ind w:left="2880" w:hanging="360"/>
+      </w:pPr>
+      <w:rPr>
+        <w:rFonts w:ascii="Symbol" w:hAnsi="Symbol" w:cs="Symbol"/>
+      </w:rPr>
+    </w:lvl>
+    <w:lvl w:ilvl="4">
+      <w:start w:val="1"/>
+      <w:numFmt w:val="bullet"/>
+      <w:lvlText w:val="o"/>
+      <w:lvlJc w:val="left"/>
+      <w:pPr>
+        <w:tabs>
+          <w:tab w:val="num" w:pos="3600"/>
+        </w:tabs>
+        <w:ind w:left="3600" w:hanging="360"/>
+      </w:pPr>
+      <w:rPr>
+        <w:rFonts w:ascii="Courier New" w:hAnsi="Courier New" w:cs="Courier New"/>
+      </w:rPr>
+    </w:lvl>
+    <w:lvl w:ilvl="5">
+      <w:start w:val="1"/>
+      <w:numFmt w:val="bullet"/>
+      <w:lvlText w:val=""/>
+      <w:lvlJc w:val="left"/>
+      <w:pPr>
+        <w:tabs>
+          <w:tab w:val="num" w:pos="4320"/>
+        </w:tabs>
+        <w:ind w:left="4320" w:hanging="360"/>
+      </w:pPr>
+      <w:rPr>
+        <w:rFonts w:ascii="Wingdings" w:hAnsi="Wingdings" w:cs="Wingdings"/>
+      </w:rPr>
+    </w:lvl>
+    <w:lvl w:ilvl="6">
+      <w:start w:val="1"/>
+      <w:numFmt w:val="bullet"/>
+      <w:lvlText w:val=""/>
+      <w:lvlJc w:val="left"/>
+      <w:pPr>
+        <w:tabs>
+          <w:tab w:val="num" w:pos="5040"/>
+        </w:tabs>
+        <w:ind w:left="5040" w:hanging="360"/>
+      </w:pPr>
+      <w:rPr>
+        <w:rFonts w:ascii="Symbol" w:hAnsi="Symbol" w:cs="Symbol"/>
+      </w:rPr>
+    </w:lvl>
+    <w:lvl w:ilvl="7">
+      <w:start w:val="1"/>
+      <w:numFmt w:val="bullet"/>
+      <w:lvlText w:val="o"/>
+      <w:lvlJc w:val="left"/>
+      <w:pPr>
+        <w:tabs>
+          <w:tab w:val="num" w:pos="5760"/>
+        </w:tabs>
+        <w:ind w:left="5760" w:hanging="360"/>
+      </w:pPr>
+      <w:rPr>
+        <w:rFonts w:ascii="Courier New" w:hAnsi="Courier New" w:cs="Courier New"/>
+      </w:rPr>
+    </w:lvl>
+    <w:lvl w:ilvl="8">
+      <w:start w:val="1"/>
+      <w:numFmt w:val="bullet"/>
+      <w:lvlText w:val=""/>
+      <w:lvlJc w:val="left"/>
+      <w:pPr>
+        <w:tabs>
+          <w:tab w:val="num" w:pos="6480"/>
+        </w:tabs>
+        <w:ind w:left="6480" w:hanging="360"/>
+      </w:pPr>
+      <w:rPr>
+        <w:rFonts w:ascii="Wingdings" w:hAnsi="Wingdings" w:cs="Wingdings"/>
+      </w:rPr>
+    </w:lvl>
+  </w:abstractNum>
+  <w:abstractNum w:abstractNumId="1" w15:restartNumberingAfterBreak="0">
     <w:nsid w:val="0D134D49"/>
     <w:multiLevelType w:val="hybridMultilevel"/>
     <w:tmpl w:val="66CE564A"/>
@@ -751,7 +1501,7 @@
       </w:pPr>
     </w:lvl>
   </w:abstractNum>
-  <w:abstractNum w:abstractNumId="1">
+  <w:abstractNum w:abstractNumId="2" w15:restartNumberingAfterBreak="0">
     <w:nsid w:val="1E8E630E"/>
     <w:multiLevelType w:val="multilevel"/>
     <w:tmpl w:val="0A2EDA26"/>
@@ -900,7 +1650,120 @@
       </w:rPr>
     </w:lvl>
   </w:abstractNum>
-  <w:abstractNum w:abstractNumId="2">
+  <w:abstractNum w:abstractNumId="3" w15:restartNumberingAfterBreak="0">
+    <w:nsid w:val="24686595"/>
+    <w:multiLevelType w:val="hybridMultilevel"/>
+    <w:tmpl w:val="668C7B54"/>
+    <w:lvl w:ilvl="0" w:tplc="0C0A0001">
+      <w:start w:val="1"/>
+      <w:numFmt w:val="bullet"/>
+      <w:lvlText w:val=""/>
+      <w:lvlJc w:val="left"/>
+      <w:pPr>
+        <w:ind w:left="720" w:hanging="360"/>
+      </w:pPr>
+      <w:rPr>
+        <w:rFonts w:ascii="Symbol" w:hAnsi="Symbol" w:hint="default"/>
+      </w:rPr>
+    </w:lvl>
+    <w:lvl w:ilvl="1" w:tplc="0C0A0003" w:tentative="1">
+      <w:start w:val="1"/>
+      <w:numFmt w:val="bullet"/>
+      <w:lvlText w:val="o"/>
+      <w:lvlJc w:val="left"/>
+      <w:pPr>
+        <w:ind w:left="1440" w:hanging="360"/>
+      </w:pPr>
+      <w:rPr>
+        <w:rFonts w:ascii="Courier New" w:hAnsi="Courier New" w:cs="Courier New" w:hint="default"/>
+      </w:rPr>
+    </w:lvl>
+    <w:lvl w:ilvl="2" w:tplc="0C0A0005" w:tentative="1">
+      <w:start w:val="1"/>
+      <w:numFmt w:val="bullet"/>
+      <w:lvlText w:val=""/>
+      <w:lvlJc w:val="left"/>
+      <w:pPr>
+        <w:ind w:left="2160" w:hanging="360"/>
+      </w:pPr>
+      <w:rPr>
+        <w:rFonts w:ascii="Wingdings" w:hAnsi="Wingdings" w:hint="default"/>
+      </w:rPr>
+    </w:lvl>
+    <w:lvl w:ilvl="3" w:tplc="0C0A0001" w:tentative="1">
+      <w:start w:val="1"/>
+      <w:numFmt w:val="bullet"/>
+      <w:lvlText w:val=""/>
+      <w:lvlJc w:val="left"/>
+      <w:pPr>
+        <w:ind w:left="2880" w:hanging="360"/>
+      </w:pPr>
+      <w:rPr>
+        <w:rFonts w:ascii="Symbol" w:hAnsi="Symbol" w:hint="default"/>
+      </w:rPr>
+    </w:lvl>
+    <w:lvl w:ilvl="4" w:tplc="0C0A0003" w:tentative="1">
+      <w:start w:val="1"/>
+      <w:numFmt w:val="bullet"/>
+      <w:lvlText w:val="o"/>
+      <w:lvlJc w:val="left"/>
+      <w:pPr>
+        <w:ind w:left="3600" w:hanging="360"/>
+      </w:pPr>
+      <w:rPr>
+        <w:rFonts w:ascii="Courier New" w:hAnsi="Courier New" w:cs="Courier New" w:hint="default"/>
+      </w:rPr>
+    </w:lvl>
+    <w:lvl w:ilvl="5" w:tplc="0C0A0005" w:tentative="1">
+      <w:start w:val="1"/>
+      <w:numFmt w:val="bullet"/>
+      <w:lvlText w:val=""/>
+      <w:lvlJc w:val="left"/>
+      <w:pPr>
+        <w:ind w:left="4320" w:hanging="360"/>
+      </w:pPr>
+      <w:rPr>
+        <w:rFonts w:ascii="Wingdings" w:hAnsi="Wingdings" w:hint="default"/>
+      </w:rPr>
+    </w:lvl>
+    <w:lvl w:ilvl="6" w:tplc="0C0A0001" w:tentative="1">
+      <w:start w:val="1"/>
+      <w:numFmt w:val="bullet"/>
+      <w:lvlText w:val=""/>
+      <w:lvlJc w:val="left"/>
+      <w:pPr>
+        <w:ind w:left="5040" w:hanging="360"/>
+      </w:pPr>
+      <w:rPr>
+        <w:rFonts w:ascii="Symbol" w:hAnsi="Symbol" w:hint="default"/>
+      </w:rPr>
+    </w:lvl>
+    <w:lvl w:ilvl="7" w:tplc="0C0A0003" w:tentative="1">
+      <w:start w:val="1"/>
+      <w:numFmt w:val="bullet"/>
+      <w:lvlText w:val="o"/>
+      <w:lvlJc w:val="left"/>
+      <w:pPr>
+        <w:ind w:left="5760" w:hanging="360"/>
+      </w:pPr>
+      <w:rPr>
+        <w:rFonts w:ascii="Courier New" w:hAnsi="Courier New" w:cs="Courier New" w:hint="default"/>
+      </w:rPr>
+    </w:lvl>
+    <w:lvl w:ilvl="8" w:tplc="0C0A0005" w:tentative="1">
+      <w:start w:val="1"/>
+      <w:numFmt w:val="bullet"/>
+      <w:lvlText w:val=""/>
+      <w:lvlJc w:val="left"/>
+      <w:pPr>
+        <w:ind w:left="6480" w:hanging="360"/>
+      </w:pPr>
+      <w:rPr>
+        <w:rFonts w:ascii="Wingdings" w:hAnsi="Wingdings" w:hint="default"/>
+      </w:rPr>
+    </w:lvl>
+  </w:abstractNum>
+  <w:abstractNum w:abstractNumId="4" w15:restartNumberingAfterBreak="0">
     <w:nsid w:val="51EC2077"/>
     <w:multiLevelType w:val="multilevel"/>
     <w:tmpl w:val="C8B8BC82"/>
@@ -1050,7 +1913,7 @@
       </w:rPr>
     </w:lvl>
   </w:abstractNum>
-  <w:abstractNum w:abstractNumId="3">
+  <w:abstractNum w:abstractNumId="5" w15:restartNumberingAfterBreak="0">
     <w:nsid w:val="5C7F381F"/>
     <w:multiLevelType w:val="multilevel"/>
     <w:tmpl w:val="7CBCDD4E"/>
@@ -1164,46 +2027,52 @@
     </w:lvl>
   </w:abstractNum>
   <w:num w:numId="1">
+    <w:abstractNumId w:val="4"/>
+  </w:num>
+  <w:num w:numId="2">
+    <w:abstractNumId w:val="4"/>
+  </w:num>
+  <w:num w:numId="3">
+    <w:abstractNumId w:val="5"/>
+  </w:num>
+  <w:num w:numId="4">
     <w:abstractNumId w:val="2"/>
   </w:num>
-  <w:num w:numId="2">
+  <w:num w:numId="5">
     <w:abstractNumId w:val="2"/>
   </w:num>
-  <w:num w:numId="3">
-    <w:abstractNumId w:val="3"/>
+  <w:num w:numId="6">
+    <w:abstractNumId w:val="2"/>
   </w:num>
-  <w:num w:numId="4">
+  <w:num w:numId="7">
+    <w:abstractNumId w:val="2"/>
+  </w:num>
+  <w:num w:numId="8">
     <w:abstractNumId w:val="1"/>
   </w:num>
-  <w:num w:numId="5">
+  <w:num w:numId="9">
     <w:abstractNumId w:val="1"/>
   </w:num>
-  <w:num w:numId="6">
-    <w:abstractNumId w:val="1"/>
+  <w:num w:numId="10">
+    <w:abstractNumId w:val="2"/>
   </w:num>
-  <w:num w:numId="7">
-    <w:abstractNumId w:val="1"/>
+  <w:num w:numId="11">
+    <w:abstractNumId w:val="2"/>
   </w:num>
-  <w:num w:numId="8">
+  <w:num w:numId="12">
+    <w:abstractNumId w:val="2"/>
+  </w:num>
+  <w:num w:numId="13">
     <w:abstractNumId w:val="0"/>
   </w:num>
-  <w:num w:numId="9">
-    <w:abstractNumId w:val="0"/>
-  </w:num>
-  <w:num w:numId="10">
-    <w:abstractNumId w:val="1"/>
-  </w:num>
-  <w:num w:numId="11">
-    <w:abstractNumId w:val="1"/>
-  </w:num>
-  <w:num w:numId="12">
-    <w:abstractNumId w:val="1"/>
+  <w:num w:numId="14">
+    <w:abstractNumId w:val="3"/>
   </w:num>
 </w:numbering>
 </file>
 
 <file path=word/styles.xml><?xml version="1.0" encoding="utf-8"?>
-<w:styles xmlns:r="http://schemas.openxmlformats.org/officeDocument/2006/relationships" xmlns:w="http://schemas.openxmlformats.org/wordprocessingml/2006/main">
+<w:styles xmlns:mc="http://schemas.openxmlformats.org/markup-compatibility/2006" xmlns:r="http://schemas.openxmlformats.org/officeDocument/2006/relationships" xmlns:w="http://schemas.openxmlformats.org/wordprocessingml/2006/main" xmlns:w14="http://schemas.microsoft.com/office/word/2010/wordml" xmlns:w15="http://schemas.microsoft.com/office/word/2012/wordml" xmlns:w16cid="http://schemas.microsoft.com/office/word/2016/wordml/cid" xmlns:w16se="http://schemas.microsoft.com/office/word/2015/wordml/symex" mc:Ignorable="w14 w15 w16se w16cid">
   <w:docDefaults>
     <w:rPrDefault>
       <w:rPr>
@@ -1219,147 +2088,383 @@
       </w:pPr>
     </w:pPrDefault>
   </w:docDefaults>
-  <w:latentStyles w:defLockedState="0" w:defUIPriority="99" w:defSemiHidden="1" w:defUnhideWhenUsed="1" w:defQFormat="0" w:count="267">
-    <w:lsdException w:name="Normal" w:semiHidden="0" w:uiPriority="0" w:unhideWhenUsed="0" w:qFormat="1"/>
-    <w:lsdException w:name="heading 1" w:semiHidden="0" w:uiPriority="9" w:unhideWhenUsed="0" w:qFormat="1"/>
-    <w:lsdException w:name="heading 2" w:uiPriority="9" w:qFormat="1"/>
-    <w:lsdException w:name="heading 3" w:uiPriority="9" w:qFormat="1"/>
-    <w:lsdException w:name="heading 4" w:uiPriority="9" w:qFormat="1"/>
-    <w:lsdException w:name="heading 5" w:uiPriority="9" w:qFormat="1"/>
-    <w:lsdException w:name="heading 6" w:uiPriority="9" w:qFormat="1"/>
-    <w:lsdException w:name="heading 7" w:uiPriority="9" w:qFormat="1"/>
-    <w:lsdException w:name="heading 8" w:uiPriority="9" w:qFormat="1"/>
-    <w:lsdException w:name="heading 9" w:uiPriority="9" w:qFormat="1"/>
-    <w:lsdException w:name="toc 1" w:uiPriority="39"/>
-    <w:lsdException w:name="toc 2" w:uiPriority="39"/>
-    <w:lsdException w:name="toc 3" w:uiPriority="39"/>
-    <w:lsdException w:name="toc 4" w:uiPriority="39"/>
-    <w:lsdException w:name="toc 5" w:uiPriority="39"/>
-    <w:lsdException w:name="toc 6" w:uiPriority="39"/>
-    <w:lsdException w:name="toc 7" w:uiPriority="39"/>
-    <w:lsdException w:name="toc 8" w:uiPriority="39"/>
-    <w:lsdException w:name="toc 9" w:uiPriority="39"/>
-    <w:lsdException w:name="caption" w:uiPriority="35" w:qFormat="1"/>
-    <w:lsdException w:name="Title" w:semiHidden="0" w:uiPriority="10" w:unhideWhenUsed="0" w:qFormat="1"/>
-    <w:lsdException w:name="Default Paragraph Font" w:uiPriority="1"/>
-    <w:lsdException w:name="Subtitle" w:semiHidden="0" w:uiPriority="11" w:unhideWhenUsed="0" w:qFormat="1"/>
-    <w:lsdException w:name="Strong" w:semiHidden="0" w:uiPriority="22" w:unhideWhenUsed="0" w:qFormat="1"/>
-    <w:lsdException w:name="Emphasis" w:semiHidden="0" w:uiPriority="20" w:unhideWhenUsed="0" w:qFormat="1"/>
-    <w:lsdException w:name="Normal Table" w:semiHidden="0" w:unhideWhenUsed="0"/>
-    <w:lsdException w:name="Table Web 3" w:semiHidden="0" w:unhideWhenUsed="0"/>
-    <w:lsdException w:name="Table Grid" w:semiHidden="0" w:uiPriority="39" w:unhideWhenUsed="0"/>
-    <w:lsdException w:name="Table Theme" w:semiHidden="0" w:unhideWhenUsed="0"/>
-    <w:lsdException w:name="Placeholder Text" w:unhideWhenUsed="0"/>
-    <w:lsdException w:name="No Spacing" w:semiHidden="0" w:uiPriority="1" w:unhideWhenUsed="0" w:qFormat="1"/>
-    <w:lsdException w:name="Light Shading" w:semiHidden="0" w:uiPriority="60" w:unhideWhenUsed="0"/>
-    <w:lsdException w:name="Light List" w:semiHidden="0" w:uiPriority="61" w:unhideWhenUsed="0"/>
-    <w:lsdException w:name="Light Grid" w:semiHidden="0" w:uiPriority="62" w:unhideWhenUsed="0"/>
-    <w:lsdException w:name="Medium Shading 1" w:semiHidden="0" w:uiPriority="63" w:unhideWhenUsed="0"/>
-    <w:lsdException w:name="Medium Shading 2" w:semiHidden="0" w:uiPriority="64" w:unhideWhenUsed="0"/>
-    <w:lsdException w:name="Medium List 1" w:semiHidden="0" w:uiPriority="65" w:unhideWhenUsed="0"/>
-    <w:lsdException w:name="Medium List 2" w:semiHidden="0" w:uiPriority="66" w:unhideWhenUsed="0"/>
-    <w:lsdException w:name="Medium Grid 1" w:semiHidden="0" w:uiPriority="67" w:unhideWhenUsed="0"/>
-    <w:lsdException w:name="Medium Grid 2" w:semiHidden="0" w:uiPriority="68" w:unhideWhenUsed="0"/>
-    <w:lsdException w:name="Medium Grid 3" w:semiHidden="0" w:uiPriority="69" w:unhideWhenUsed="0"/>
-    <w:lsdException w:name="Dark List" w:semiHidden="0" w:uiPriority="70" w:unhideWhenUsed="0"/>
-    <w:lsdException w:name="Colorful Shading" w:semiHidden="0" w:uiPriority="71" w:unhideWhenUsed="0"/>
-    <w:lsdException w:name="Colorful List" w:semiHidden="0" w:uiPriority="72" w:unhideWhenUsed="0"/>
-    <w:lsdException w:name="Colorful Grid" w:semiHidden="0" w:uiPriority="73" w:unhideWhenUsed="0"/>
-    <w:lsdException w:name="Light Shading Accent 1" w:semiHidden="0" w:uiPriority="60" w:unhideWhenUsed="0"/>
-    <w:lsdException w:name="Light List Accent 1" w:semiHidden="0" w:uiPriority="61" w:unhideWhenUsed="0"/>
-    <w:lsdException w:name="Light Grid Accent 1" w:semiHidden="0" w:uiPriority="62" w:unhideWhenUsed="0"/>
-    <w:lsdException w:name="Medium Shading 1 Accent 1" w:semiHidden="0" w:uiPriority="63" w:unhideWhenUsed="0"/>
-    <w:lsdException w:name="Medium Shading 2 Accent 1" w:semiHidden="0" w:uiPriority="64" w:unhideWhenUsed="0"/>
-    <w:lsdException w:name="Medium List 1 Accent 1" w:semiHidden="0" w:uiPriority="65" w:unhideWhenUsed="0"/>
-    <w:lsdException w:name="Revision" w:unhideWhenUsed="0"/>
-    <w:lsdException w:name="List Paragraph" w:semiHidden="0" w:uiPriority="34" w:unhideWhenUsed="0" w:qFormat="1"/>
-    <w:lsdException w:name="Quote" w:semiHidden="0" w:uiPriority="29" w:unhideWhenUsed="0" w:qFormat="1"/>
-    <w:lsdException w:name="Intense Quote" w:semiHidden="0" w:uiPriority="30" w:unhideWhenUsed="0" w:qFormat="1"/>
-    <w:lsdException w:name="Medium List 2 Accent 1" w:semiHidden="0" w:uiPriority="66" w:unhideWhenUsed="0"/>
-    <w:lsdException w:name="Medium Grid 1 Accent 1" w:semiHidden="0" w:uiPriority="67" w:unhideWhenUsed="0"/>
-    <w:lsdException w:name="Medium Grid 2 Accent 1" w:semiHidden="0" w:uiPriority="68" w:unhideWhenUsed="0"/>
-    <w:lsdException w:name="Medium Grid 3 Accent 1" w:semiHidden="0" w:uiPriority="69" w:unhideWhenUsed="0"/>
-    <w:lsdException w:name="Dark List Accent 1" w:semiHidden="0" w:uiPriority="70" w:unhideWhenUsed="0"/>
-    <w:lsdException w:name="Colorful Shading Accent 1" w:semiHidden="0" w:uiPriority="71" w:unhideWhenUsed="0"/>
-    <w:lsdException w:name="Colorful List Accent 1" w:semiHidden="0" w:uiPriority="72" w:unhideWhenUsed="0"/>
-    <w:lsdException w:name="Colorful Grid Accent 1" w:semiHidden="0" w:uiPriority="73" w:unhideWhenUsed="0"/>
-    <w:lsdException w:name="Light Shading Accent 2" w:semiHidden="0" w:uiPriority="60" w:unhideWhenUsed="0"/>
-    <w:lsdException w:name="Light List Accent 2" w:semiHidden="0" w:uiPriority="61" w:unhideWhenUsed="0"/>
-    <w:lsdException w:name="Light Grid Accent 2" w:semiHidden="0" w:uiPriority="62" w:unhideWhenUsed="0"/>
-    <w:lsdException w:name="Medium Shading 1 Accent 2" w:semiHidden="0" w:uiPriority="63" w:unhideWhenUsed="0"/>
-    <w:lsdException w:name="Medium Shading 2 Accent 2" w:semiHidden="0" w:uiPriority="64" w:unhideWhenUsed="0"/>
-    <w:lsdException w:name="Medium List 1 Accent 2" w:semiHidden="0" w:uiPriority="65" w:unhideWhenUsed="0"/>
-    <w:lsdException w:name="Medium List 2 Accent 2" w:semiHidden="0" w:uiPriority="66" w:unhideWhenUsed="0"/>
-    <w:lsdException w:name="Medium Grid 1 Accent 2" w:semiHidden="0" w:uiPriority="67" w:unhideWhenUsed="0"/>
-    <w:lsdException w:name="Medium Grid 2 Accent 2" w:semiHidden="0" w:uiPriority="68" w:unhideWhenUsed="0"/>
-    <w:lsdException w:name="Medium Grid 3 Accent 2" w:semiHidden="0" w:uiPriority="69" w:unhideWhenUsed="0"/>
-    <w:lsdException w:name="Dark List Accent 2" w:semiHidden="0" w:uiPriority="70" w:unhideWhenUsed="0"/>
-    <w:lsdException w:name="Colorful Shading Accent 2" w:semiHidden="0" w:uiPriority="71" w:unhideWhenUsed="0"/>
-    <w:lsdException w:name="Colorful List Accent 2" w:semiHidden="0" w:uiPriority="72" w:unhideWhenUsed="0"/>
-    <w:lsdException w:name="Colorful Grid Accent 2" w:semiHidden="0" w:uiPriority="73" w:unhideWhenUsed="0"/>
-    <w:lsdException w:name="Light Shading Accent 3" w:semiHidden="0" w:uiPriority="60" w:unhideWhenUsed="0"/>
-    <w:lsdException w:name="Light List Accent 3" w:semiHidden="0" w:uiPriority="61" w:unhideWhenUsed="0"/>
-    <w:lsdException w:name="Light Grid Accent 3" w:semiHidden="0" w:uiPriority="62" w:unhideWhenUsed="0"/>
-    <w:lsdException w:name="Medium Shading 1 Accent 3" w:semiHidden="0" w:uiPriority="63" w:unhideWhenUsed="0"/>
-    <w:lsdException w:name="Medium Shading 2 Accent 3" w:semiHidden="0" w:uiPriority="64" w:unhideWhenUsed="0"/>
-    <w:lsdException w:name="Medium List 1 Accent 3" w:semiHidden="0" w:uiPriority="65" w:unhideWhenUsed="0"/>
-    <w:lsdException w:name="Medium List 2 Accent 3" w:semiHidden="0" w:uiPriority="66" w:unhideWhenUsed="0"/>
-    <w:lsdException w:name="Medium Grid 1 Accent 3" w:semiHidden="0" w:uiPriority="67" w:unhideWhenUsed="0"/>
-    <w:lsdException w:name="Medium Grid 2 Accent 3" w:semiHidden="0" w:uiPriority="68" w:unhideWhenUsed="0"/>
-    <w:lsdException w:name="Medium Grid 3 Accent 3" w:semiHidden="0" w:uiPriority="69" w:unhideWhenUsed="0"/>
-    <w:lsdException w:name="Dark List Accent 3" w:semiHidden="0" w:uiPriority="70" w:unhideWhenUsed="0"/>
-    <w:lsdException w:name="Colorful Shading Accent 3" w:semiHidden="0" w:uiPriority="71" w:unhideWhenUsed="0"/>
-    <w:lsdException w:name="Colorful List Accent 3" w:semiHidden="0" w:uiPriority="72" w:unhideWhenUsed="0"/>
-    <w:lsdException w:name="Colorful Grid Accent 3" w:semiHidden="0" w:uiPriority="73" w:unhideWhenUsed="0"/>
-    <w:lsdException w:name="Light Shading Accent 4" w:semiHidden="0" w:uiPriority="60" w:unhideWhenUsed="0"/>
-    <w:lsdException w:name="Light List Accent 4" w:semiHidden="0" w:uiPriority="61" w:unhideWhenUsed="0"/>
-    <w:lsdException w:name="Light Grid Accent 4" w:semiHidden="0" w:uiPriority="62" w:unhideWhenUsed="0"/>
-    <w:lsdException w:name="Medium Shading 1 Accent 4" w:semiHidden="0" w:uiPriority="63" w:unhideWhenUsed="0"/>
-    <w:lsdException w:name="Medium Shading 2 Accent 4" w:semiHidden="0" w:uiPriority="64" w:unhideWhenUsed="0"/>
-    <w:lsdException w:name="Medium List 1 Accent 4" w:semiHidden="0" w:uiPriority="65" w:unhideWhenUsed="0"/>
-    <w:lsdException w:name="Medium List 2 Accent 4" w:semiHidden="0" w:uiPriority="66" w:unhideWhenUsed="0"/>
-    <w:lsdException w:name="Medium Grid 1 Accent 4" w:semiHidden="0" w:uiPriority="67" w:unhideWhenUsed="0"/>
-    <w:lsdException w:name="Medium Grid 2 Accent 4" w:semiHidden="0" w:uiPriority="68" w:unhideWhenUsed="0"/>
-    <w:lsdException w:name="Medium Grid 3 Accent 4" w:semiHidden="0" w:uiPriority="69" w:unhideWhenUsed="0"/>
-    <w:lsdException w:name="Dark List Accent 4" w:semiHidden="0" w:uiPriority="70" w:unhideWhenUsed="0"/>
-    <w:lsdException w:name="Colorful Shading Accent 4" w:semiHidden="0" w:uiPriority="71" w:unhideWhenUsed="0"/>
-    <w:lsdException w:name="Colorful List Accent 4" w:semiHidden="0" w:uiPriority="72" w:unhideWhenUsed="0"/>
-    <w:lsdException w:name="Colorful Grid Accent 4" w:semiHidden="0" w:uiPriority="73" w:unhideWhenUsed="0"/>
-    <w:lsdException w:name="Light Shading Accent 5" w:semiHidden="0" w:uiPriority="60" w:unhideWhenUsed="0"/>
-    <w:lsdException w:name="Light List Accent 5" w:semiHidden="0" w:uiPriority="61" w:unhideWhenUsed="0"/>
-    <w:lsdException w:name="Light Grid Accent 5" w:semiHidden="0" w:uiPriority="62" w:unhideWhenUsed="0"/>
-    <w:lsdException w:name="Medium Shading 1 Accent 5" w:semiHidden="0" w:uiPriority="63" w:unhideWhenUsed="0"/>
-    <w:lsdException w:name="Medium Shading 2 Accent 5" w:semiHidden="0" w:uiPriority="64" w:unhideWhenUsed="0"/>
-    <w:lsdException w:name="Medium List 1 Accent 5" w:semiHidden="0" w:uiPriority="65" w:unhideWhenUsed="0"/>
-    <w:lsdException w:name="Medium List 2 Accent 5" w:semiHidden="0" w:uiPriority="66" w:unhideWhenUsed="0"/>
-    <w:lsdException w:name="Medium Grid 1 Accent 5" w:semiHidden="0" w:uiPriority="67" w:unhideWhenUsed="0"/>
-    <w:lsdException w:name="Medium Grid 2 Accent 5" w:semiHidden="0" w:uiPriority="68" w:unhideWhenUsed="0"/>
-    <w:lsdException w:name="Medium Grid 3 Accent 5" w:semiHidden="0" w:uiPriority="69" w:unhideWhenUsed="0"/>
-    <w:lsdException w:name="Dark List Accent 5" w:semiHidden="0" w:uiPriority="70" w:unhideWhenUsed="0"/>
-    <w:lsdException w:name="Colorful Shading Accent 5" w:semiHidden="0" w:uiPriority="71" w:unhideWhenUsed="0"/>
-    <w:lsdException w:name="Colorful List Accent 5" w:semiHidden="0" w:uiPriority="72" w:unhideWhenUsed="0"/>
-    <w:lsdException w:name="Colorful Grid Accent 5" w:semiHidden="0" w:uiPriority="73" w:unhideWhenUsed="0"/>
-    <w:lsdException w:name="Light Shading Accent 6" w:semiHidden="0" w:uiPriority="60" w:unhideWhenUsed="0"/>
-    <w:lsdException w:name="Light List Accent 6" w:semiHidden="0" w:uiPriority="61" w:unhideWhenUsed="0"/>
-    <w:lsdException w:name="Light Grid Accent 6" w:semiHidden="0" w:uiPriority="62" w:unhideWhenUsed="0"/>
-    <w:lsdException w:name="Medium Shading 1 Accent 6" w:semiHidden="0" w:uiPriority="63" w:unhideWhenUsed="0"/>
-    <w:lsdException w:name="Medium Shading 2 Accent 6" w:semiHidden="0" w:uiPriority="64" w:unhideWhenUsed="0"/>
-    <w:lsdException w:name="Medium List 1 Accent 6" w:semiHidden="0" w:uiPriority="65" w:unhideWhenUsed="0"/>
-    <w:lsdException w:name="Medium List 2 Accent 6" w:semiHidden="0" w:uiPriority="66" w:unhideWhenUsed="0"/>
-    <w:lsdException w:name="Medium Grid 1 Accent 6" w:semiHidden="0" w:uiPriority="67" w:unhideWhenUsed="0"/>
-    <w:lsdException w:name="Medium Grid 2 Accent 6" w:semiHidden="0" w:uiPriority="68" w:unhideWhenUsed="0"/>
-    <w:lsdException w:name="Medium Grid 3 Accent 6" w:semiHidden="0" w:uiPriority="69" w:unhideWhenUsed="0"/>
-    <w:lsdException w:name="Dark List Accent 6" w:semiHidden="0" w:uiPriority="70" w:unhideWhenUsed="0"/>
-    <w:lsdException w:name="Colorful Shading Accent 6" w:semiHidden="0" w:uiPriority="71" w:unhideWhenUsed="0"/>
-    <w:lsdException w:name="Colorful List Accent 6" w:semiHidden="0" w:uiPriority="72" w:unhideWhenUsed="0"/>
-    <w:lsdException w:name="Colorful Grid Accent 6" w:semiHidden="0" w:uiPriority="73" w:unhideWhenUsed="0"/>
-    <w:lsdException w:name="Subtle Emphasis" w:semiHidden="0" w:uiPriority="19" w:unhideWhenUsed="0" w:qFormat="1"/>
-    <w:lsdException w:name="Intense Emphasis" w:semiHidden="0" w:uiPriority="21" w:unhideWhenUsed="0" w:qFormat="1"/>
-    <w:lsdException w:name="Subtle Reference" w:semiHidden="0" w:uiPriority="31" w:unhideWhenUsed="0" w:qFormat="1"/>
-    <w:lsdException w:name="Intense Reference" w:semiHidden="0" w:uiPriority="32" w:unhideWhenUsed="0" w:qFormat="1"/>
-    <w:lsdException w:name="Book Title" w:semiHidden="0" w:uiPriority="33" w:unhideWhenUsed="0" w:qFormat="1"/>
-    <w:lsdException w:name="Bibliography" w:uiPriority="37"/>
-    <w:lsdException w:name="TOC Heading" w:uiPriority="39" w:qFormat="1"/>
+  <w:latentStyles w:defLockedState="0" w:defUIPriority="99" w:defSemiHidden="0" w:defUnhideWhenUsed="0" w:defQFormat="0" w:count="376">
+    <w:lsdException w:name="Normal" w:uiPriority="0" w:qFormat="1"/>
+    <w:lsdException w:name="heading 1" w:uiPriority="9" w:qFormat="1"/>
+    <w:lsdException w:name="heading 2" w:semiHidden="1" w:uiPriority="9" w:unhideWhenUsed="1" w:qFormat="1"/>
+    <w:lsdException w:name="heading 3" w:semiHidden="1" w:uiPriority="9" w:unhideWhenUsed="1" w:qFormat="1"/>
+    <w:lsdException w:name="heading 4" w:semiHidden="1" w:uiPriority="9" w:unhideWhenUsed="1" w:qFormat="1"/>
+    <w:lsdException w:name="heading 5" w:semiHidden="1" w:uiPriority="9" w:unhideWhenUsed="1" w:qFormat="1"/>
+    <w:lsdException w:name="heading 6" w:semiHidden="1" w:uiPriority="9" w:unhideWhenUsed="1" w:qFormat="1"/>
+    <w:lsdException w:name="heading 7" w:semiHidden="1" w:uiPriority="9" w:unhideWhenUsed="1" w:qFormat="1"/>
+    <w:lsdException w:name="heading 8" w:semiHidden="1" w:uiPriority="9" w:unhideWhenUsed="1" w:qFormat="1"/>
+    <w:lsdException w:name="heading 9" w:semiHidden="1" w:uiPriority="9" w:unhideWhenUsed="1" w:qFormat="1"/>
+    <w:lsdException w:name="index 1" w:semiHidden="1" w:unhideWhenUsed="1"/>
+    <w:lsdException w:name="index 2" w:semiHidden="1" w:unhideWhenUsed="1"/>
+    <w:lsdException w:name="index 3" w:semiHidden="1" w:unhideWhenUsed="1"/>
+    <w:lsdException w:name="index 4" w:semiHidden="1" w:unhideWhenUsed="1"/>
+    <w:lsdException w:name="index 5" w:semiHidden="1" w:unhideWhenUsed="1"/>
+    <w:lsdException w:name="index 6" w:semiHidden="1" w:unhideWhenUsed="1"/>
+    <w:lsdException w:name="index 7" w:semiHidden="1" w:unhideWhenUsed="1"/>
+    <w:lsdException w:name="index 8" w:semiHidden="1" w:unhideWhenUsed="1"/>
+    <w:lsdException w:name="index 9" w:semiHidden="1" w:unhideWhenUsed="1"/>
+    <w:lsdException w:name="toc 1" w:semiHidden="1" w:uiPriority="39" w:unhideWhenUsed="1"/>
+    <w:lsdException w:name="toc 2" w:semiHidden="1" w:uiPriority="39" w:unhideWhenUsed="1"/>
+    <w:lsdException w:name="toc 3" w:semiHidden="1" w:uiPriority="39" w:unhideWhenUsed="1"/>
+    <w:lsdException w:name="toc 4" w:semiHidden="1" w:uiPriority="39" w:unhideWhenUsed="1"/>
+    <w:lsdException w:name="toc 5" w:semiHidden="1" w:uiPriority="39" w:unhideWhenUsed="1"/>
+    <w:lsdException w:name="toc 6" w:semiHidden="1" w:uiPriority="39" w:unhideWhenUsed="1"/>
+    <w:lsdException w:name="toc 7" w:semiHidden="1" w:uiPriority="39" w:unhideWhenUsed="1"/>
+    <w:lsdException w:name="toc 8" w:semiHidden="1" w:uiPriority="39" w:unhideWhenUsed="1"/>
+    <w:lsdException w:name="toc 9" w:semiHidden="1" w:uiPriority="39" w:unhideWhenUsed="1"/>
+    <w:lsdException w:name="Normal Indent" w:semiHidden="1" w:unhideWhenUsed="1"/>
+    <w:lsdException w:name="footnote text" w:semiHidden="1" w:unhideWhenUsed="1"/>
+    <w:lsdException w:name="annotation text" w:semiHidden="1" w:unhideWhenUsed="1"/>
+    <w:lsdException w:name="header" w:semiHidden="1" w:unhideWhenUsed="1"/>
+    <w:lsdException w:name="footer" w:semiHidden="1" w:unhideWhenUsed="1"/>
+    <w:lsdException w:name="index heading" w:semiHidden="1" w:unhideWhenUsed="1"/>
+    <w:lsdException w:name="caption" w:semiHidden="1" w:uiPriority="35" w:unhideWhenUsed="1" w:qFormat="1"/>
+    <w:lsdException w:name="table of figures" w:semiHidden="1" w:unhideWhenUsed="1"/>
+    <w:lsdException w:name="envelope address" w:semiHidden="1" w:unhideWhenUsed="1"/>
+    <w:lsdException w:name="envelope return" w:semiHidden="1" w:unhideWhenUsed="1"/>
+    <w:lsdException w:name="footnote reference" w:semiHidden="1" w:unhideWhenUsed="1"/>
+    <w:lsdException w:name="annotation reference" w:semiHidden="1" w:unhideWhenUsed="1"/>
+    <w:lsdException w:name="line number" w:semiHidden="1" w:unhideWhenUsed="1"/>
+    <w:lsdException w:name="page number" w:semiHidden="1" w:unhideWhenUsed="1"/>
+    <w:lsdException w:name="endnote reference" w:semiHidden="1" w:unhideWhenUsed="1"/>
+    <w:lsdException w:name="endnote text" w:semiHidden="1" w:unhideWhenUsed="1"/>
+    <w:lsdException w:name="table of authorities" w:semiHidden="1" w:unhideWhenUsed="1"/>
+    <w:lsdException w:name="macro" w:semiHidden="1" w:unhideWhenUsed="1"/>
+    <w:lsdException w:name="toa heading" w:semiHidden="1" w:unhideWhenUsed="1"/>
+    <w:lsdException w:name="List" w:semiHidden="1" w:unhideWhenUsed="1"/>
+    <w:lsdException w:name="List Bullet" w:semiHidden="1" w:unhideWhenUsed="1"/>
+    <w:lsdException w:name="List Number" w:semiHidden="1" w:unhideWhenUsed="1"/>
+    <w:lsdException w:name="List 2" w:semiHidden="1" w:unhideWhenUsed="1"/>
+    <w:lsdException w:name="List 3" w:semiHidden="1" w:unhideWhenUsed="1"/>
+    <w:lsdException w:name="List 4" w:semiHidden="1" w:unhideWhenUsed="1"/>
+    <w:lsdException w:name="List 5" w:semiHidden="1" w:unhideWhenUsed="1"/>
+    <w:lsdException w:name="List Bullet 2" w:semiHidden="1" w:unhideWhenUsed="1"/>
+    <w:lsdException w:name="List Bullet 3" w:semiHidden="1" w:unhideWhenUsed="1"/>
+    <w:lsdException w:name="List Bullet 4" w:semiHidden="1" w:unhideWhenUsed="1"/>
+    <w:lsdException w:name="List Bullet 5" w:semiHidden="1" w:unhideWhenUsed="1"/>
+    <w:lsdException w:name="List Number 2" w:semiHidden="1" w:unhideWhenUsed="1"/>
+    <w:lsdException w:name="List Number 3" w:semiHidden="1" w:unhideWhenUsed="1"/>
+    <w:lsdException w:name="List Number 4" w:semiHidden="1" w:unhideWhenUsed="1"/>
+    <w:lsdException w:name="List Number 5" w:semiHidden="1" w:unhideWhenUsed="1"/>
+    <w:lsdException w:name="Title" w:uiPriority="10" w:qFormat="1"/>
+    <w:lsdException w:name="Closing" w:semiHidden="1" w:unhideWhenUsed="1"/>
+    <w:lsdException w:name="Signature" w:semiHidden="1" w:unhideWhenUsed="1"/>
+    <w:lsdException w:name="Default Paragraph Font" w:semiHidden="1" w:uiPriority="1" w:unhideWhenUsed="1"/>
+    <w:lsdException w:name="Body Text" w:semiHidden="1" w:unhideWhenUsed="1"/>
+    <w:lsdException w:name="Body Text Indent" w:semiHidden="1" w:unhideWhenUsed="1"/>
+    <w:lsdException w:name="List Continue" w:semiHidden="1" w:unhideWhenUsed="1"/>
+    <w:lsdException w:name="List Continue 2" w:semiHidden="1" w:unhideWhenUsed="1"/>
+    <w:lsdException w:name="List Continue 3" w:semiHidden="1" w:unhideWhenUsed="1"/>
+    <w:lsdException w:name="List Continue 4" w:semiHidden="1" w:unhideWhenUsed="1"/>
+    <w:lsdException w:name="List Continue 5" w:semiHidden="1" w:unhideWhenUsed="1"/>
+    <w:lsdException w:name="Message Header" w:semiHidden="1" w:unhideWhenUsed="1"/>
+    <w:lsdException w:name="Subtitle" w:uiPriority="11" w:qFormat="1"/>
+    <w:lsdException w:name="Salutation" w:semiHidden="1" w:unhideWhenUsed="1"/>
+    <w:lsdException w:name="Date" w:semiHidden="1" w:unhideWhenUsed="1"/>
+    <w:lsdException w:name="Body Text First Indent" w:semiHidden="1" w:unhideWhenUsed="1"/>
+    <w:lsdException w:name="Body Text First Indent 2" w:semiHidden="1" w:unhideWhenUsed="1"/>
+    <w:lsdException w:name="Note Heading" w:semiHidden="1" w:unhideWhenUsed="1"/>
+    <w:lsdException w:name="Body Text 2" w:semiHidden="1" w:unhideWhenUsed="1"/>
+    <w:lsdException w:name="Body Text 3" w:semiHidden="1" w:unhideWhenUsed="1"/>
+    <w:lsdException w:name="Body Text Indent 2" w:semiHidden="1" w:unhideWhenUsed="1"/>
+    <w:lsdException w:name="Body Text Indent 3" w:semiHidden="1" w:unhideWhenUsed="1"/>
+    <w:lsdException w:name="Block Text" w:semiHidden="1" w:unhideWhenUsed="1"/>
+    <w:lsdException w:name="Hyperlink" w:semiHidden="1" w:unhideWhenUsed="1"/>
+    <w:lsdException w:name="FollowedHyperlink" w:semiHidden="1" w:unhideWhenUsed="1"/>
+    <w:lsdException w:name="Strong" w:uiPriority="22" w:qFormat="1"/>
+    <w:lsdException w:name="Emphasis" w:uiPriority="20" w:qFormat="1"/>
+    <w:lsdException w:name="Document Map" w:semiHidden="1" w:unhideWhenUsed="1"/>
+    <w:lsdException w:name="Plain Text" w:semiHidden="1" w:unhideWhenUsed="1"/>
+    <w:lsdException w:name="E-mail Signature" w:semiHidden="1" w:unhideWhenUsed="1"/>
+    <w:lsdException w:name="HTML Top of Form" w:semiHidden="1" w:unhideWhenUsed="1"/>
+    <w:lsdException w:name="HTML Bottom of Form" w:semiHidden="1" w:unhideWhenUsed="1"/>
+    <w:lsdException w:name="Normal (Web)" w:semiHidden="1" w:unhideWhenUsed="1"/>
+    <w:lsdException w:name="HTML Acronym" w:semiHidden="1" w:unhideWhenUsed="1"/>
+    <w:lsdException w:name="HTML Address" w:semiHidden="1" w:unhideWhenUsed="1"/>
+    <w:lsdException w:name="HTML Cite" w:semiHidden="1" w:unhideWhenUsed="1"/>
+    <w:lsdException w:name="HTML Code" w:semiHidden="1" w:unhideWhenUsed="1"/>
+    <w:lsdException w:name="HTML Definition" w:semiHidden="1" w:unhideWhenUsed="1"/>
+    <w:lsdException w:name="HTML Keyboard" w:semiHidden="1" w:unhideWhenUsed="1"/>
+    <w:lsdException w:name="HTML Preformatted" w:semiHidden="1" w:unhideWhenUsed="1"/>
+    <w:lsdException w:name="HTML Sample" w:semiHidden="1" w:unhideWhenUsed="1"/>
+    <w:lsdException w:name="HTML Typewriter" w:semiHidden="1" w:unhideWhenUsed="1"/>
+    <w:lsdException w:name="HTML Variable" w:semiHidden="1" w:unhideWhenUsed="1"/>
+    <w:lsdException w:name="Normal Table" w:semiHidden="1" w:unhideWhenUsed="1"/>
+    <w:lsdException w:name="annotation subject" w:semiHidden="1" w:unhideWhenUsed="1"/>
+    <w:lsdException w:name="No List" w:semiHidden="1" w:unhideWhenUsed="1"/>
+    <w:lsdException w:name="Outline List 1" w:semiHidden="1" w:unhideWhenUsed="1"/>
+    <w:lsdException w:name="Outline List 2" w:semiHidden="1" w:unhideWhenUsed="1"/>
+    <w:lsdException w:name="Outline List 3" w:semiHidden="1" w:unhideWhenUsed="1"/>
+    <w:lsdException w:name="Table Simple 1" w:semiHidden="1" w:unhideWhenUsed="1"/>
+    <w:lsdException w:name="Table Simple 2" w:semiHidden="1" w:unhideWhenUsed="1"/>
+    <w:lsdException w:name="Table Simple 3" w:semiHidden="1" w:unhideWhenUsed="1"/>
+    <w:lsdException w:name="Table Classic 1" w:semiHidden="1" w:unhideWhenUsed="1"/>
+    <w:lsdException w:name="Table Classic 2" w:semiHidden="1" w:unhideWhenUsed="1"/>
+    <w:lsdException w:name="Table Classic 3" w:semiHidden="1" w:unhideWhenUsed="1"/>
+    <w:lsdException w:name="Table Classic 4" w:semiHidden="1" w:unhideWhenUsed="1"/>
+    <w:lsdException w:name="Table Colorful 1" w:semiHidden="1" w:unhideWhenUsed="1"/>
+    <w:lsdException w:name="Table Colorful 2" w:semiHidden="1" w:unhideWhenUsed="1"/>
+    <w:lsdException w:name="Table Colorful 3" w:semiHidden="1" w:unhideWhenUsed="1"/>
+    <w:lsdException w:name="Table Columns 1" w:semiHidden="1" w:unhideWhenUsed="1"/>
+    <w:lsdException w:name="Table Columns 2" w:semiHidden="1" w:unhideWhenUsed="1"/>
+    <w:lsdException w:name="Table Columns 3" w:semiHidden="1" w:unhideWhenUsed="1"/>
+    <w:lsdException w:name="Table Columns 4" w:semiHidden="1" w:unhideWhenUsed="1"/>
+    <w:lsdException w:name="Table Columns 5" w:semiHidden="1" w:unhideWhenUsed="1"/>
+    <w:lsdException w:name="Table Grid 1" w:semiHidden="1" w:unhideWhenUsed="1"/>
+    <w:lsdException w:name="Table Grid 2" w:semiHidden="1" w:unhideWhenUsed="1"/>
+    <w:lsdException w:name="Table Grid 3" w:semiHidden="1" w:unhideWhenUsed="1"/>
+    <w:lsdException w:name="Table Grid 4" w:semiHidden="1" w:unhideWhenUsed="1"/>
+    <w:lsdException w:name="Table Grid 5" w:semiHidden="1" w:unhideWhenUsed="1"/>
+    <w:lsdException w:name="Table Grid 6" w:semiHidden="1" w:unhideWhenUsed="1"/>
+    <w:lsdException w:name="Table Grid 7" w:semiHidden="1" w:unhideWhenUsed="1"/>
+    <w:lsdException w:name="Table Grid 8" w:semiHidden="1" w:unhideWhenUsed="1"/>
+    <w:lsdException w:name="Table List 1" w:semiHidden="1" w:unhideWhenUsed="1"/>
+    <w:lsdException w:name="Table List 2" w:semiHidden="1" w:unhideWhenUsed="1"/>
+    <w:lsdException w:name="Table List 3" w:semiHidden="1" w:unhideWhenUsed="1"/>
+    <w:lsdException w:name="Table List 4" w:semiHidden="1" w:unhideWhenUsed="1"/>
+    <w:lsdException w:name="Table List 5" w:semiHidden="1" w:unhideWhenUsed="1"/>
+    <w:lsdException w:name="Table List 6" w:semiHidden="1" w:unhideWhenUsed="1"/>
+    <w:lsdException w:name="Table List 7" w:semiHidden="1" w:unhideWhenUsed="1"/>
+    <w:lsdException w:name="Table List 8" w:semiHidden="1" w:unhideWhenUsed="1"/>
+    <w:lsdException w:name="Table 3D effects 1" w:semiHidden="1" w:unhideWhenUsed="1"/>
+    <w:lsdException w:name="Table 3D effects 2" w:semiHidden="1" w:unhideWhenUsed="1"/>
+    <w:lsdException w:name="Table 3D effects 3" w:semiHidden="1" w:unhideWhenUsed="1"/>
+    <w:lsdException w:name="Table Contemporary" w:semiHidden="1" w:unhideWhenUsed="1"/>
+    <w:lsdException w:name="Table Elegant" w:semiHidden="1" w:unhideWhenUsed="1"/>
+    <w:lsdException w:name="Table Professional" w:semiHidden="1" w:unhideWhenUsed="1"/>
+    <w:lsdException w:name="Table Subtle 1" w:semiHidden="1" w:unhideWhenUsed="1"/>
+    <w:lsdException w:name="Table Subtle 2" w:semiHidden="1" w:unhideWhenUsed="1"/>
+    <w:lsdException w:name="Table Web 1" w:semiHidden="1" w:unhideWhenUsed="1"/>
+    <w:lsdException w:name="Table Web 2" w:semiHidden="1" w:unhideWhenUsed="1"/>
+    <w:lsdException w:name="Table Web 3" w:semiHidden="1" w:unhideWhenUsed="1"/>
+    <w:lsdException w:name="Balloon Text" w:semiHidden="1" w:unhideWhenUsed="1"/>
+    <w:lsdException w:name="Table Grid" w:semiHidden="1" w:uiPriority="39" w:unhideWhenUsed="1"/>
+    <w:lsdException w:name="Table Theme" w:semiHidden="1" w:unhideWhenUsed="1"/>
+    <w:lsdException w:name="Placeholder Text" w:semiHidden="1"/>
+    <w:lsdException w:name="No Spacing" w:uiPriority="1" w:qFormat="1"/>
+    <w:lsdException w:name="Light Shading" w:uiPriority="60"/>
+    <w:lsdException w:name="Light List" w:uiPriority="61"/>
+    <w:lsdException w:name="Light Grid" w:uiPriority="62"/>
+    <w:lsdException w:name="Medium Shading 1" w:uiPriority="63"/>
+    <w:lsdException w:name="Medium Shading 2" w:uiPriority="64"/>
+    <w:lsdException w:name="Medium List 1" w:uiPriority="65"/>
+    <w:lsdException w:name="Medium List 2" w:uiPriority="66"/>
+    <w:lsdException w:name="Medium Grid 1" w:uiPriority="67"/>
+    <w:lsdException w:name="Medium Grid 2" w:uiPriority="68"/>
+    <w:lsdException w:name="Medium Grid 3" w:uiPriority="69"/>
+    <w:lsdException w:name="Dark List" w:uiPriority="70"/>
+    <w:lsdException w:name="Colorful Shading" w:uiPriority="71"/>
+    <w:lsdException w:name="Colorful List" w:uiPriority="72"/>
+    <w:lsdException w:name="Colorful Grid" w:uiPriority="73"/>
+    <w:lsdException w:name="Light Shading Accent 1" w:uiPriority="60"/>
+    <w:lsdException w:name="Light List Accent 1" w:uiPriority="61"/>
+    <w:lsdException w:name="Light Grid Accent 1" w:uiPriority="62"/>
+    <w:lsdException w:name="Medium Shading 1 Accent 1" w:uiPriority="63"/>
+    <w:lsdException w:name="Medium Shading 2 Accent 1" w:uiPriority="64"/>
+    <w:lsdException w:name="Medium List 1 Accent 1" w:uiPriority="65"/>
+    <w:lsdException w:name="Revision" w:semiHidden="1"/>
+    <w:lsdException w:name="List Paragraph" w:qFormat="1"/>
+    <w:lsdException w:name="Quote" w:uiPriority="29" w:qFormat="1"/>
+    <w:lsdException w:name="Intense Quote" w:uiPriority="30" w:qFormat="1"/>
+    <w:lsdException w:name="Medium List 2 Accent 1" w:uiPriority="66"/>
+    <w:lsdException w:name="Medium Grid 1 Accent 1" w:uiPriority="67"/>
+    <w:lsdException w:name="Medium Grid 2 Accent 1" w:uiPriority="68"/>
+    <w:lsdException w:name="Medium Grid 3 Accent 1" w:uiPriority="69"/>
+    <w:lsdException w:name="Dark List Accent 1" w:uiPriority="70"/>
+    <w:lsdException w:name="Colorful Shading Accent 1" w:uiPriority="71"/>
+    <w:lsdException w:name="Colorful List Accent 1" w:uiPriority="72"/>
+    <w:lsdException w:name="Colorful Grid Accent 1" w:uiPriority="73"/>
+    <w:lsdException w:name="Light Shading Accent 2" w:uiPriority="60"/>
+    <w:lsdException w:name="Light List Accent 2" w:uiPriority="61"/>
+    <w:lsdException w:name="Light Grid Accent 2" w:uiPriority="62"/>
+    <w:lsdException w:name="Medium Shading 1 Accent 2" w:uiPriority="63"/>
+    <w:lsdException w:name="Medium Shading 2 Accent 2" w:uiPriority="64"/>
+    <w:lsdException w:name="Medium List 1 Accent 2" w:uiPriority="65"/>
+    <w:lsdException w:name="Medium List 2 Accent 2" w:uiPriority="66"/>
+    <w:lsdException w:name="Medium Grid 1 Accent 2" w:uiPriority="67"/>
+    <w:lsdException w:name="Medium Grid 2 Accent 2" w:uiPriority="68"/>
+    <w:lsdException w:name="Medium Grid 3 Accent 2" w:uiPriority="69"/>
+    <w:lsdException w:name="Dark List Accent 2" w:uiPriority="70"/>
+    <w:lsdException w:name="Colorful Shading Accent 2" w:uiPriority="71"/>
+    <w:lsdException w:name="Colorful List Accent 2" w:uiPriority="72"/>
+    <w:lsdException w:name="Colorful Grid Accent 2" w:uiPriority="73"/>
+    <w:lsdException w:name="Light Shading Accent 3" w:uiPriority="60"/>
+    <w:lsdException w:name="Light List Accent 3" w:uiPriority="61"/>
+    <w:lsdException w:name="Light Grid Accent 3" w:uiPriority="62"/>
+    <w:lsdException w:name="Medium Shading 1 Accent 3" w:uiPriority="63"/>
+    <w:lsdException w:name="Medium Shading 2 Accent 3" w:uiPriority="64"/>
+    <w:lsdException w:name="Medium List 1 Accent 3" w:uiPriority="65"/>
+    <w:lsdException w:name="Medium List 2 Accent 3" w:uiPriority="66"/>
+    <w:lsdException w:name="Medium Grid 1 Accent 3" w:uiPriority="67"/>
+    <w:lsdException w:name="Medium Grid 2 Accent 3" w:uiPriority="68"/>
+    <w:lsdException w:name="Medium Grid 3 Accent 3" w:uiPriority="69"/>
+    <w:lsdException w:name="Dark List Accent 3" w:uiPriority="70"/>
+    <w:lsdException w:name="Colorful Shading Accent 3" w:uiPriority="71"/>
+    <w:lsdException w:name="Colorful List Accent 3" w:uiPriority="72"/>
+    <w:lsdException w:name="Colorful Grid Accent 3" w:uiPriority="73"/>
+    <w:lsdException w:name="Light Shading Accent 4" w:uiPriority="60"/>
+    <w:lsdException w:name="Light List Accent 4" w:uiPriority="61"/>
+    <w:lsdException w:name="Light Grid Accent 4" w:uiPriority="62"/>
+    <w:lsdException w:name="Medium Shading 1 Accent 4" w:uiPriority="63"/>
+    <w:lsdException w:name="Medium Shading 2 Accent 4" w:uiPriority="64"/>
+    <w:lsdException w:name="Medium List 1 Accent 4" w:uiPriority="65"/>
+    <w:lsdException w:name="Medium List 2 Accent 4" w:uiPriority="66"/>
+    <w:lsdException w:name="Medium Grid 1 Accent 4" w:uiPriority="67"/>
+    <w:lsdException w:name="Medium Grid 2 Accent 4" w:uiPriority="68"/>
+    <w:lsdException w:name="Medium Grid 3 Accent 4" w:uiPriority="69"/>
+    <w:lsdException w:name="Dark List Accent 4" w:uiPriority="70"/>
+    <w:lsdException w:name="Colorful Shading Accent 4" w:uiPriority="71"/>
+    <w:lsdException w:name="Colorful List Accent 4" w:uiPriority="72"/>
+    <w:lsdException w:name="Colorful Grid Accent 4" w:uiPriority="73"/>
+    <w:lsdException w:name="Light Shading Accent 5" w:uiPriority="60"/>
+    <w:lsdException w:name="Light List Accent 5" w:uiPriority="61"/>
+    <w:lsdException w:name="Light Grid Accent 5" w:uiPriority="62"/>
+    <w:lsdException w:name="Medium Shading 1 Accent 5" w:uiPriority="63"/>
+    <w:lsdException w:name="Medium Shading 2 Accent 5" w:uiPriority="64"/>
+    <w:lsdException w:name="Medium List 1 Accent 5" w:uiPriority="65"/>
+    <w:lsdException w:name="Medium List 2 Accent 5" w:uiPriority="66"/>
+    <w:lsdException w:name="Medium Grid 1 Accent 5" w:uiPriority="67"/>
+    <w:lsdException w:name="Medium Grid 2 Accent 5" w:uiPriority="68"/>
+    <w:lsdException w:name="Medium Grid 3 Accent 5" w:uiPriority="69"/>
+    <w:lsdException w:name="Dark List Accent 5" w:uiPriority="70"/>
+    <w:lsdException w:name="Colorful Shading Accent 5" w:uiPriority="71"/>
+    <w:lsdException w:name="Colorful List Accent 5" w:uiPriority="72"/>
+    <w:lsdException w:name="Colorful Grid Accent 5" w:uiPriority="73"/>
+    <w:lsdException w:name="Light Shading Accent 6" w:uiPriority="60"/>
+    <w:lsdException w:name="Light List Accent 6" w:uiPriority="61"/>
+    <w:lsdException w:name="Light Grid Accent 6" w:uiPriority="62"/>
+    <w:lsdException w:name="Medium Shading 1 Accent 6" w:uiPriority="63"/>
+    <w:lsdException w:name="Medium Shading 2 Accent 6" w:uiPriority="64"/>
+    <w:lsdException w:name="Medium List 1 Accent 6" w:uiPriority="65"/>
+    <w:lsdException w:name="Medium List 2 Accent 6" w:uiPriority="66"/>
+    <w:lsdException w:name="Medium Grid 1 Accent 6" w:uiPriority="67"/>
+    <w:lsdException w:name="Medium Grid 2 Accent 6" w:uiPriority="68"/>
+    <w:lsdException w:name="Medium Grid 3 Accent 6" w:uiPriority="69"/>
+    <w:lsdException w:name="Dark List Accent 6" w:uiPriority="70"/>
+    <w:lsdException w:name="Colorful Shading Accent 6" w:uiPriority="71"/>
+    <w:lsdException w:name="Colorful List Accent 6" w:uiPriority="72"/>
+    <w:lsdException w:name="Colorful Grid Accent 6" w:uiPriority="73"/>
+    <w:lsdException w:name="Subtle Emphasis" w:uiPriority="19" w:qFormat="1"/>
+    <w:lsdException w:name="Intense Emphasis" w:uiPriority="21" w:qFormat="1"/>
+    <w:lsdException w:name="Subtle Reference" w:uiPriority="31" w:qFormat="1"/>
+    <w:lsdException w:name="Intense Reference" w:uiPriority="32" w:qFormat="1"/>
+    <w:lsdException w:name="Book Title" w:uiPriority="33" w:qFormat="1"/>
+    <w:lsdException w:name="Bibliography" w:semiHidden="1" w:uiPriority="37" w:unhideWhenUsed="1"/>
+    <w:lsdException w:name="TOC Heading" w:semiHidden="1" w:uiPriority="39" w:unhideWhenUsed="1" w:qFormat="1"/>
+    <w:lsdException w:name="Plain Table 1" w:uiPriority="41"/>
+    <w:lsdException w:name="Plain Table 2" w:uiPriority="42"/>
+    <w:lsdException w:name="Plain Table 3" w:uiPriority="43"/>
+    <w:lsdException w:name="Plain Table 4" w:uiPriority="44"/>
+    <w:lsdException w:name="Plain Table 5" w:uiPriority="45"/>
+    <w:lsdException w:name="Grid Table Light" w:uiPriority="40"/>
+    <w:lsdException w:name="Grid Table 1 Light" w:uiPriority="46"/>
+    <w:lsdException w:name="Grid Table 2" w:uiPriority="47"/>
+    <w:lsdException w:name="Grid Table 3" w:uiPriority="48"/>
+    <w:lsdException w:name="Grid Table 4" w:uiPriority="49"/>
+    <w:lsdException w:name="Grid Table 5 Dark" w:uiPriority="50"/>
+    <w:lsdException w:name="Grid Table 6 Colorful" w:uiPriority="51"/>
+    <w:lsdException w:name="Grid Table 7 Colorful" w:uiPriority="52"/>
+    <w:lsdException w:name="Grid Table 1 Light Accent 1" w:uiPriority="46"/>
+    <w:lsdException w:name="Grid Table 2 Accent 1" w:uiPriority="47"/>
+    <w:lsdException w:name="Grid Table 3 Accent 1" w:uiPriority="48"/>
+    <w:lsdException w:name="Grid Table 4 Accent 1" w:uiPriority="49"/>
+    <w:lsdException w:name="Grid Table 5 Dark Accent 1" w:uiPriority="50"/>
+    <w:lsdException w:name="Grid Table 6 Colorful Accent 1" w:uiPriority="51"/>
+    <w:lsdException w:name="Grid Table 7 Colorful Accent 1" w:uiPriority="52"/>
+    <w:lsdException w:name="Grid Table 1 Light Accent 2" w:uiPriority="46"/>
+    <w:lsdException w:name="Grid Table 2 Accent 2" w:uiPriority="47"/>
+    <w:lsdException w:name="Grid Table 3 Accent 2" w:uiPriority="48"/>
+    <w:lsdException w:name="Grid Table 4 Accent 2" w:uiPriority="49"/>
+    <w:lsdException w:name="Grid Table 5 Dark Accent 2" w:uiPriority="50"/>
+    <w:lsdException w:name="Grid Table 6 Colorful Accent 2" w:uiPriority="51"/>
+    <w:lsdException w:name="Grid Table 7 Colorful Accent 2" w:uiPriority="52"/>
+    <w:lsdException w:name="Grid Table 1 Light Accent 3" w:uiPriority="46"/>
+    <w:lsdException w:name="Grid Table 2 Accent 3" w:uiPriority="47"/>
+    <w:lsdException w:name="Grid Table 3 Accent 3" w:uiPriority="48"/>
+    <w:lsdException w:name="Grid Table 4 Accent 3" w:uiPriority="49"/>
+    <w:lsdException w:name="Grid Table 5 Dark Accent 3" w:uiPriority="50"/>
+    <w:lsdException w:name="Grid Table 6 Colorful Accent 3" w:uiPriority="51"/>
+    <w:lsdException w:name="Grid Table 7 Colorful Accent 3" w:uiPriority="52"/>
+    <w:lsdException w:name="Grid Table 1 Light Accent 4" w:uiPriority="46"/>
+    <w:lsdException w:name="Grid Table 2 Accent 4" w:uiPriority="47"/>
+    <w:lsdException w:name="Grid Table 3 Accent 4" w:uiPriority="48"/>
+    <w:lsdException w:name="Grid Table 4 Accent 4" w:uiPriority="49"/>
+    <w:lsdException w:name="Grid Table 5 Dark Accent 4" w:uiPriority="50"/>
+    <w:lsdException w:name="Grid Table 6 Colorful Accent 4" w:uiPriority="51"/>
+    <w:lsdException w:name="Grid Table 7 Colorful Accent 4" w:uiPriority="52"/>
+    <w:lsdException w:name="Grid Table 1 Light Accent 5" w:uiPriority="46"/>
+    <w:lsdException w:name="Grid Table 2 Accent 5" w:uiPriority="47"/>
+    <w:lsdException w:name="Grid Table 3 Accent 5" w:uiPriority="48"/>
+    <w:lsdException w:name="Grid Table 4 Accent 5" w:uiPriority="49"/>
+    <w:lsdException w:name="Grid Table 5 Dark Accent 5" w:uiPriority="50"/>
+    <w:lsdException w:name="Grid Table 6 Colorful Accent 5" w:uiPriority="51"/>
+    <w:lsdException w:name="Grid Table 7 Colorful Accent 5" w:uiPriority="52"/>
+    <w:lsdException w:name="Grid Table 1 Light Accent 6" w:uiPriority="46"/>
+    <w:lsdException w:name="Grid Table 2 Accent 6" w:uiPriority="47"/>
+    <w:lsdException w:name="Grid Table 3 Accent 6" w:uiPriority="48"/>
+    <w:lsdException w:name="Grid Table 4 Accent 6" w:uiPriority="49"/>
+    <w:lsdException w:name="Grid Table 5 Dark Accent 6" w:uiPriority="50"/>
+    <w:lsdException w:name="Grid Table 6 Colorful Accent 6" w:uiPriority="51"/>
+    <w:lsdException w:name="Grid Table 7 Colorful Accent 6" w:uiPriority="52"/>
+    <w:lsdException w:name="List Table 1 Light" w:uiPriority="46"/>
+    <w:lsdException w:name="List Table 2" w:uiPriority="47"/>
+    <w:lsdException w:name="List Table 3" w:uiPriority="48"/>
+    <w:lsdException w:name="List Table 4" w:uiPriority="49"/>
+    <w:lsdException w:name="List Table 5 Dark" w:uiPriority="50"/>
+    <w:lsdException w:name="List Table 6 Colorful" w:uiPriority="51"/>
+    <w:lsdException w:name="List Table 7 Colorful" w:uiPriority="52"/>
+    <w:lsdException w:name="List Table 1 Light Accent 1" w:uiPriority="46"/>
+    <w:lsdException w:name="List Table 2 Accent 1" w:uiPriority="47"/>
+    <w:lsdException w:name="List Table 3 Accent 1" w:uiPriority="48"/>
+    <w:lsdException w:name="List Table 4 Accent 1" w:uiPriority="49"/>
+    <w:lsdException w:name="List Table 5 Dark Accent 1" w:uiPriority="50"/>
+    <w:lsdException w:name="List Table 6 Colorful Accent 1" w:uiPriority="51"/>
+    <w:lsdException w:name="List Table 7 Colorful Accent 1" w:uiPriority="52"/>
+    <w:lsdException w:name="List Table 1 Light Accent 2" w:uiPriority="46"/>
+    <w:lsdException w:name="List Table 2 Accent 2" w:uiPriority="47"/>
+    <w:lsdException w:name="List Table 3 Accent 2" w:uiPriority="48"/>
+    <w:lsdException w:name="List Table 4 Accent 2" w:uiPriority="49"/>
+    <w:lsdException w:name="List Table 5 Dark Accent 2" w:uiPriority="50"/>
+    <w:lsdException w:name="List Table 6 Colorful Accent 2" w:uiPriority="51"/>
+    <w:lsdException w:name="List Table 7 Colorful Accent 2" w:uiPriority="52"/>
+    <w:lsdException w:name="List Table 1 Light Accent 3" w:uiPriority="46"/>
+    <w:lsdException w:name="List Table 2 Accent 3" w:uiPriority="47"/>
+    <w:lsdException w:name="List Table 3 Accent 3" w:uiPriority="48"/>
+    <w:lsdException w:name="List Table 4 Accent 3" w:uiPriority="49"/>
+    <w:lsdException w:name="List Table 5 Dark Accent 3" w:uiPriority="50"/>
+    <w:lsdException w:name="List Table 6 Colorful Accent 3" w:uiPriority="51"/>
+    <w:lsdException w:name="List Table 7 Colorful Accent 3" w:uiPriority="52"/>
+    <w:lsdException w:name="List Table 1 Light Accent 4" w:uiPriority="46"/>
+    <w:lsdException w:name="List Table 2 Accent 4" w:uiPriority="47"/>
+    <w:lsdException w:name="List Table 3 Accent 4" w:uiPriority="48"/>
+    <w:lsdException w:name="List Table 4 Accent 4" w:uiPriority="49"/>
+    <w:lsdException w:name="List Table 5 Dark Accent 4" w:uiPriority="50"/>
+    <w:lsdException w:name="List Table 6 Colorful Accent 4" w:uiPriority="51"/>
+    <w:lsdException w:name="List Table 7 Colorful Accent 4" w:uiPriority="52"/>
+    <w:lsdException w:name="List Table 1 Light Accent 5" w:uiPriority="46"/>
+    <w:lsdException w:name="List Table 2 Accent 5" w:uiPriority="47"/>
+    <w:lsdException w:name="List Table 3 Accent 5" w:uiPriority="48"/>
+    <w:lsdException w:name="List Table 4 Accent 5" w:uiPriority="49"/>
+    <w:lsdException w:name="List Table 5 Dark Accent 5" w:uiPriority="50"/>
+    <w:lsdException w:name="List Table 6 Colorful Accent 5" w:uiPriority="51"/>
+    <w:lsdException w:name="List Table 7 Colorful Accent 5" w:uiPriority="52"/>
+    <w:lsdException w:name="List Table 1 Light Accent 6" w:uiPriority="46"/>
+    <w:lsdException w:name="List Table 2 Accent 6" w:uiPriority="47"/>
+    <w:lsdException w:name="List Table 3 Accent 6" w:uiPriority="48"/>
+    <w:lsdException w:name="List Table 4 Accent 6" w:uiPriority="49"/>
+    <w:lsdException w:name="List Table 5 Dark Accent 6" w:uiPriority="50"/>
+    <w:lsdException w:name="List Table 6 Colorful Accent 6" w:uiPriority="51"/>
+    <w:lsdException w:name="List Table 7 Colorful Accent 6" w:uiPriority="52"/>
+    <w:lsdException w:name="Mention" w:semiHidden="1" w:unhideWhenUsed="1"/>
+    <w:lsdException w:name="Smart Hyperlink" w:semiHidden="1" w:unhideWhenUsed="1"/>
+    <w:lsdException w:name="Hashtag" w:semiHidden="1" w:unhideWhenUsed="1"/>
+    <w:lsdException w:name="Unresolved Mention" w:semiHidden="1" w:unhideWhenUsed="1"/>
+    <w:lsdException w:name="Smart Link" w:semiHidden="1" w:unhideWhenUsed="1"/>
   </w:latentStyles>
   <w:style w:type="paragraph" w:default="1" w:styleId="Normal">
     <w:name w:val="Normal"/>
@@ -1527,7 +2632,6 @@
     <w:uiPriority w:val="99"/>
     <w:semiHidden/>
     <w:unhideWhenUsed/>
-    <w:qFormat/>
     <w:tblPr>
       <w:tblInd w:w="0" w:type="dxa"/>
       <w:tblCellMar>
@@ -1920,6 +3024,22 @@
       <w:lang w:eastAsia="es-ES"/>
     </w:rPr>
   </w:style>
+  <w:style w:type="paragraph" w:styleId="Prrafodelista">
+    <w:name w:val="List Paragraph"/>
+    <w:basedOn w:val="Normal"/>
+    <w:uiPriority w:val="99"/>
+    <w:qFormat/>
+    <w:rsid w:val="00AB37E9"/>
+    <w:pPr>
+      <w:suppressAutoHyphens/>
+      <w:spacing w:before="0" w:after="0"/>
+      <w:ind w:left="720" w:firstLine="0"/>
+    </w:pPr>
+    <w:rPr>
+      <w:rFonts w:eastAsiaTheme="minorEastAsia"/>
+      <w:lang w:val="es-ES_tradnl" w:eastAsia="ar-SA"/>
+    </w:rPr>
+  </w:style>
 </w:styles>
 </file>
 
@@ -2178,7 +3298,7 @@
   <a:extraClrSchemeLst/>
   <a:extLst>
     <a:ext uri="{05A4C25C-085E-4340-85A3-A5531E510DB2}">
-      <thm15:themeFamily xmlns:thm15="http://schemas.microsoft.com/office/thememl/2012/main" xmlns="" name="Office Theme" id="{62F939B6-93AF-4DB8-9C6B-D6C7DFDC589F}" vid="{4A3C46E8-61CC-4603-A589-7422A47A8E4A}"/>
+      <thm15:themeFamily xmlns:thm15="http://schemas.microsoft.com/office/thememl/2012/main" name="Office Theme" id="{62F939B6-93AF-4DB8-9C6B-D6C7DFDC589F}" vid="{4A3C46E8-61CC-4603-A589-7422A47A8E4A}"/>
     </a:ext>
   </a:extLst>
 </a:theme>

</xml_diff>